<commit_message>
Adding documentation and write test methods.
</commit_message>
<xml_diff>
--- a/IMP Parser - documentatie.docx
+++ b/IMP Parser - documentatie.docx
@@ -2567,27 +2567,19 @@
     </w:p>
     <w:p>
       <w:pPr>
-        <w:pStyle w:val="Heading2"/>
-        <w:tabs>
-          <w:tab w:val="left" w:pos="709"/>
-        </w:tabs>
-        <w:spacing w:after="170" w:line="356" w:lineRule="auto"/>
-        <w:ind w:left="0" w:right="252" w:firstLine="0"/>
-        <w:jc w:val="both"/>
-      </w:pPr>
-      <w:r>
-        <w:rPr>
-          <w:b w:val="0"/>
-          <w:sz w:val="36"/>
-        </w:rPr>
-        <w:t>D</w:t>
-      </w:r>
-      <w:r>
-        <w:rPr>
-          <w:b w:val="0"/>
-          <w:sz w:val="29"/>
-        </w:rPr>
-        <w:t xml:space="preserve">ECLARAŢIE PRIVIND ORIGINALITATE ŞI RESPECTAREA DREPTURILOR DE AUTOR </w:t>
+        <w:rPr>
+          <w:rFonts w:ascii="Times New Roman" w:hAnsi="Times New Roman" w:cs="Times New Roman"/>
+          <w:sz w:val="32"/>
+          <w:szCs w:val="28"/>
+        </w:rPr>
+      </w:pPr>
+      <w:r>
+        <w:rPr>
+          <w:rFonts w:ascii="Times New Roman" w:hAnsi="Times New Roman" w:cs="Times New Roman"/>
+          <w:sz w:val="32"/>
+          <w:szCs w:val="28"/>
+        </w:rPr>
+        <w:t xml:space="preserve">DECLARAŢIE PRIVIND ORIGINALITATE ŞI RESPECTAREA DREPTURILOR DE AUTOR </w:t>
       </w:r>
     </w:p>
     <w:p>
@@ -3342,568 +3334,9 @@
           <w:szCs w:val="40"/>
           <w:lang w:val="en-US"/>
         </w:rPr>
+        <w:lastRenderedPageBreak/>
         <w:t>Cuprins</w:t>
       </w:r>
-    </w:p>
-    <w:p>
-      <w:pPr>
-        <w:tabs>
-          <w:tab w:val="left" w:pos="709"/>
-          <w:tab w:val="left" w:pos="1980"/>
-        </w:tabs>
-        <w:jc w:val="both"/>
-        <w:rPr>
-          <w:rFonts w:ascii="Times New Roman" w:hAnsi="Times New Roman" w:cs="Times New Roman"/>
-          <w:b/>
-          <w:sz w:val="40"/>
-          <w:lang w:val="en-US"/>
-        </w:rPr>
-      </w:pPr>
-    </w:p>
-    <w:p>
-      <w:pPr>
-        <w:tabs>
-          <w:tab w:val="left" w:pos="1208"/>
-        </w:tabs>
-        <w:jc w:val="both"/>
-        <w:rPr>
-          <w:rFonts w:ascii="Times New Roman" w:hAnsi="Times New Roman" w:cs="Times New Roman"/>
-          <w:sz w:val="24"/>
-          <w:lang w:val="en-US"/>
-        </w:rPr>
-      </w:pPr>
-      <w:r>
-        <w:rPr>
-          <w:rFonts w:ascii="Times New Roman" w:hAnsi="Times New Roman" w:cs="Times New Roman"/>
-          <w:sz w:val="24"/>
-          <w:lang w:val="en-US"/>
-        </w:rPr>
-        <w:t>1. Cuprins ………………………………………………………………………….. 6</w:t>
-      </w:r>
-    </w:p>
-    <w:p>
-      <w:pPr>
-        <w:tabs>
-          <w:tab w:val="left" w:pos="1208"/>
-        </w:tabs>
-        <w:jc w:val="both"/>
-        <w:rPr>
-          <w:rFonts w:ascii="Times New Roman" w:hAnsi="Times New Roman" w:cs="Times New Roman"/>
-          <w:sz w:val="24"/>
-          <w:lang w:val="en-US"/>
-        </w:rPr>
-      </w:pPr>
-      <w:r>
-        <w:rPr>
-          <w:rFonts w:ascii="Times New Roman" w:hAnsi="Times New Roman" w:cs="Times New Roman"/>
-          <w:sz w:val="24"/>
-          <w:lang w:val="en-US"/>
-        </w:rPr>
-        <w:t>2. Introducere …………………………………………………………………….... 7</w:t>
-      </w:r>
-    </w:p>
-    <w:p>
-      <w:pPr>
-        <w:tabs>
-          <w:tab w:val="left" w:pos="1208"/>
-        </w:tabs>
-        <w:jc w:val="both"/>
-        <w:rPr>
-          <w:rFonts w:ascii="Times New Roman" w:hAnsi="Times New Roman" w:cs="Times New Roman"/>
-          <w:sz w:val="24"/>
-          <w:lang w:val="en-US"/>
-        </w:rPr>
-      </w:pPr>
-      <w:r>
-        <w:rPr>
-          <w:rFonts w:ascii="Times New Roman" w:hAnsi="Times New Roman" w:cs="Times New Roman"/>
-          <w:sz w:val="24"/>
-          <w:lang w:val="en-US"/>
-        </w:rPr>
-        <w:t>3. Contribuții ………………………………………………………………………. 9</w:t>
-      </w:r>
-    </w:p>
-    <w:p>
-      <w:pPr>
-        <w:tabs>
-          <w:tab w:val="left" w:pos="1208"/>
-        </w:tabs>
-        <w:jc w:val="both"/>
-        <w:rPr>
-          <w:rFonts w:ascii="Times New Roman" w:hAnsi="Times New Roman" w:cs="Times New Roman"/>
-          <w:sz w:val="24"/>
-          <w:lang w:val="en-US"/>
-        </w:rPr>
-      </w:pPr>
-      <w:r>
-        <w:rPr>
-          <w:rFonts w:ascii="Times New Roman" w:hAnsi="Times New Roman" w:cs="Times New Roman"/>
-          <w:sz w:val="24"/>
-          <w:lang w:val="en-US"/>
-        </w:rPr>
-        <w:t>4. Implementare și testare ………………………………………………………… 10</w:t>
-      </w:r>
-    </w:p>
-    <w:p>
-      <w:pPr>
-        <w:tabs>
-          <w:tab w:val="left" w:pos="1208"/>
-        </w:tabs>
-        <w:jc w:val="both"/>
-        <w:rPr>
-          <w:rFonts w:ascii="Times New Roman" w:hAnsi="Times New Roman" w:cs="Times New Roman"/>
-          <w:sz w:val="24"/>
-          <w:lang w:val="en-US"/>
-        </w:rPr>
-      </w:pPr>
-      <w:r>
-        <w:rPr>
-          <w:rFonts w:ascii="Times New Roman" w:hAnsi="Times New Roman" w:cs="Times New Roman"/>
-          <w:sz w:val="24"/>
-          <w:lang w:val="en-US"/>
-        </w:rPr>
-        <w:tab/>
-        <w:t>4.1. Limbajul IMP …………………………………………………... 10</w:t>
-      </w:r>
-    </w:p>
-    <w:p>
-      <w:pPr>
-        <w:tabs>
-          <w:tab w:val="left" w:pos="1208"/>
-        </w:tabs>
-        <w:jc w:val="both"/>
-        <w:rPr>
-          <w:rFonts w:ascii="Times New Roman" w:hAnsi="Times New Roman" w:cs="Times New Roman"/>
-          <w:sz w:val="24"/>
-          <w:lang w:val="en-US"/>
-        </w:rPr>
-      </w:pPr>
-      <w:r>
-        <w:rPr>
-          <w:rFonts w:ascii="Times New Roman" w:hAnsi="Times New Roman" w:cs="Times New Roman"/>
-          <w:sz w:val="24"/>
-          <w:lang w:val="en-US"/>
-        </w:rPr>
-        <w:tab/>
-        <w:t>4.2. Generarea AST-ului …………………………………………….. 11</w:t>
-      </w:r>
-    </w:p>
-    <w:p>
-      <w:pPr>
-        <w:tabs>
-          <w:tab w:val="left" w:pos="1208"/>
-        </w:tabs>
-        <w:jc w:val="both"/>
-        <w:rPr>
-          <w:rFonts w:ascii="Times New Roman" w:hAnsi="Times New Roman" w:cs="Times New Roman"/>
-          <w:sz w:val="24"/>
-          <w:lang w:val="en-US"/>
-        </w:rPr>
-      </w:pPr>
-      <w:r>
-        <w:rPr>
-          <w:rFonts w:ascii="Times New Roman" w:hAnsi="Times New Roman" w:cs="Times New Roman"/>
-          <w:sz w:val="24"/>
-          <w:lang w:val="en-US"/>
-        </w:rPr>
-        <w:tab/>
-        <w:t>4.3. Reguli de parsare ……………………………………………….. 13</w:t>
-      </w:r>
-    </w:p>
-    <w:p>
-      <w:pPr>
-        <w:tabs>
-          <w:tab w:val="left" w:pos="1208"/>
-        </w:tabs>
-        <w:jc w:val="both"/>
-        <w:rPr>
-          <w:rFonts w:ascii="Times New Roman" w:hAnsi="Times New Roman" w:cs="Times New Roman"/>
-          <w:sz w:val="24"/>
-          <w:lang w:val="en-US"/>
-        </w:rPr>
-      </w:pPr>
-      <w:r>
-        <w:rPr>
-          <w:rFonts w:ascii="Times New Roman" w:hAnsi="Times New Roman" w:cs="Times New Roman"/>
-          <w:sz w:val="24"/>
-          <w:lang w:val="en-US"/>
-        </w:rPr>
-        <w:tab/>
-        <w:t>4.4. Flow de lucru …………………………………………………… 15</w:t>
-      </w:r>
-    </w:p>
-    <w:p>
-      <w:pPr>
-        <w:tabs>
-          <w:tab w:val="left" w:pos="1208"/>
-        </w:tabs>
-        <w:jc w:val="both"/>
-        <w:rPr>
-          <w:rFonts w:ascii="Times New Roman" w:hAnsi="Times New Roman" w:cs="Times New Roman"/>
-          <w:sz w:val="24"/>
-          <w:lang w:val="en-US"/>
-        </w:rPr>
-      </w:pPr>
-      <w:r>
-        <w:rPr>
-          <w:rFonts w:ascii="Times New Roman" w:hAnsi="Times New Roman" w:cs="Times New Roman"/>
-          <w:sz w:val="24"/>
-          <w:lang w:val="en-US"/>
-        </w:rPr>
-        <w:tab/>
-        <w:t>4.5. Tratarea erorilor</w:t>
-      </w:r>
-      <w:r>
-        <w:rPr>
-          <w:rFonts w:ascii="Times New Roman" w:hAnsi="Times New Roman" w:cs="Times New Roman"/>
-          <w:sz w:val="24"/>
-          <w:lang w:val="en-US"/>
-        </w:rPr>
-        <w:t xml:space="preserve"> ………………………………………………… 22</w:t>
-      </w:r>
-    </w:p>
-    <w:p>
-      <w:pPr>
-        <w:tabs>
-          <w:tab w:val="left" w:pos="1208"/>
-        </w:tabs>
-        <w:jc w:val="both"/>
-        <w:rPr>
-          <w:rFonts w:ascii="Times New Roman" w:hAnsi="Times New Roman" w:cs="Times New Roman"/>
-          <w:sz w:val="24"/>
-          <w:lang w:val="en-US"/>
-        </w:rPr>
-      </w:pPr>
-      <w:r>
-        <w:rPr>
-          <w:rFonts w:ascii="Times New Roman" w:hAnsi="Times New Roman" w:cs="Times New Roman"/>
-          <w:sz w:val="24"/>
-          <w:lang w:val="en-US"/>
-        </w:rPr>
-        <w:tab/>
-        <w:t>4.6</w:t>
-      </w:r>
-      <w:r>
-        <w:rPr>
-          <w:rFonts w:ascii="Times New Roman" w:hAnsi="Times New Roman" w:cs="Times New Roman"/>
-          <w:sz w:val="24"/>
-          <w:lang w:val="en-US"/>
-        </w:rPr>
-        <w:t xml:space="preserve">. Despe </w:t>
-      </w:r>
-      <w:r>
-        <w:rPr>
-          <w:rFonts w:ascii="Times New Roman" w:hAnsi="Times New Roman" w:cs="Times New Roman"/>
-          <w:sz w:val="24"/>
-          <w:lang w:val="en-US"/>
-        </w:rPr>
-        <w:t>Scala ……………………………………………...……… 23</w:t>
-      </w:r>
-    </w:p>
-    <w:p>
-      <w:pPr>
-        <w:tabs>
-          <w:tab w:val="left" w:pos="1208"/>
-        </w:tabs>
-        <w:jc w:val="both"/>
-        <w:rPr>
-          <w:rFonts w:ascii="Times New Roman" w:hAnsi="Times New Roman" w:cs="Times New Roman"/>
-          <w:sz w:val="24"/>
-          <w:lang w:val="en-US"/>
-        </w:rPr>
-      </w:pPr>
-      <w:r>
-        <w:rPr>
-          <w:rFonts w:ascii="Times New Roman" w:hAnsi="Times New Roman" w:cs="Times New Roman"/>
-          <w:sz w:val="24"/>
-          <w:lang w:val="en-US"/>
-        </w:rPr>
-        <w:tab/>
-        <w:t>4.7</w:t>
-      </w:r>
-      <w:r>
-        <w:rPr>
-          <w:rFonts w:ascii="Times New Roman" w:hAnsi="Times New Roman" w:cs="Times New Roman"/>
-          <w:sz w:val="24"/>
-          <w:lang w:val="en-US"/>
-        </w:rPr>
-        <w:t>. Despre sbt ……………………………………………………….</w:t>
-      </w:r>
-      <w:r>
-        <w:rPr>
-          <w:rFonts w:ascii="Times New Roman" w:hAnsi="Times New Roman" w:cs="Times New Roman"/>
-          <w:sz w:val="24"/>
-          <w:lang w:val="en-US"/>
-        </w:rPr>
-        <w:t>. 24</w:t>
-      </w:r>
-    </w:p>
-    <w:p>
-      <w:pPr>
-        <w:tabs>
-          <w:tab w:val="left" w:pos="1208"/>
-        </w:tabs>
-        <w:jc w:val="both"/>
-        <w:rPr>
-          <w:rFonts w:ascii="Times New Roman" w:hAnsi="Times New Roman" w:cs="Times New Roman"/>
-          <w:sz w:val="24"/>
-          <w:lang w:val="en-US"/>
-        </w:rPr>
-      </w:pPr>
-      <w:r>
-        <w:rPr>
-          <w:rFonts w:ascii="Times New Roman" w:hAnsi="Times New Roman" w:cs="Times New Roman"/>
-          <w:sz w:val="24"/>
-          <w:lang w:val="en-US"/>
-        </w:rPr>
-        <w:tab/>
-        <w:t>4.8</w:t>
-      </w:r>
-      <w:r>
-        <w:rPr>
-          <w:rFonts w:ascii="Times New Roman" w:hAnsi="Times New Roman" w:cs="Times New Roman"/>
-          <w:sz w:val="24"/>
-          <w:lang w:val="en-US"/>
-        </w:rPr>
-        <w:t>. Despre</w:t>
-      </w:r>
-      <w:r>
-        <w:rPr>
-          <w:rFonts w:ascii="Times New Roman" w:hAnsi="Times New Roman" w:cs="Times New Roman"/>
-          <w:sz w:val="24"/>
-          <w:lang w:val="en-US"/>
-        </w:rPr>
-        <w:t xml:space="preserve"> JavaFX ………………………………………………….. 25</w:t>
-      </w:r>
-    </w:p>
-    <w:p>
-      <w:pPr>
-        <w:tabs>
-          <w:tab w:val="left" w:pos="1208"/>
-        </w:tabs>
-        <w:jc w:val="both"/>
-        <w:rPr>
-          <w:rFonts w:ascii="Times New Roman" w:hAnsi="Times New Roman" w:cs="Times New Roman"/>
-          <w:sz w:val="24"/>
-          <w:lang w:val="en-US"/>
-        </w:rPr>
-      </w:pPr>
-      <w:r>
-        <w:rPr>
-          <w:rFonts w:ascii="Times New Roman" w:hAnsi="Times New Roman" w:cs="Times New Roman"/>
-          <w:sz w:val="24"/>
-          <w:lang w:val="en-US"/>
-        </w:rPr>
-        <w:tab/>
-        <w:t>4.9</w:t>
-      </w:r>
-      <w:r>
-        <w:rPr>
-          <w:rFonts w:ascii="Times New Roman" w:hAnsi="Times New Roman" w:cs="Times New Roman"/>
-          <w:sz w:val="24"/>
-          <w:lang w:val="en-US"/>
-        </w:rPr>
-        <w:t>. Despre Fa</w:t>
-      </w:r>
-      <w:r>
-        <w:rPr>
-          <w:rFonts w:ascii="Times New Roman" w:hAnsi="Times New Roman" w:cs="Times New Roman"/>
-          <w:sz w:val="24"/>
-          <w:lang w:val="en-US"/>
-        </w:rPr>
-        <w:t>stParse ………………………………………………... 26</w:t>
-      </w:r>
-    </w:p>
-    <w:p>
-      <w:pPr>
-        <w:tabs>
-          <w:tab w:val="left" w:pos="1208"/>
-        </w:tabs>
-        <w:jc w:val="both"/>
-        <w:rPr>
-          <w:rFonts w:ascii="Times New Roman" w:hAnsi="Times New Roman" w:cs="Times New Roman"/>
-          <w:sz w:val="24"/>
-          <w:lang w:val="en-US"/>
-        </w:rPr>
-      </w:pPr>
-      <w:r>
-        <w:rPr>
-          <w:rFonts w:ascii="Times New Roman" w:hAnsi="Times New Roman" w:cs="Times New Roman"/>
-          <w:sz w:val="24"/>
-          <w:lang w:val="en-US"/>
-        </w:rPr>
-        <w:t>5. Concluzii ……………………………………………………………………….. 27</w:t>
-      </w:r>
-    </w:p>
-    <w:p>
-      <w:pPr>
-        <w:tabs>
-          <w:tab w:val="left" w:pos="1208"/>
-        </w:tabs>
-        <w:jc w:val="both"/>
-        <w:rPr>
-          <w:rFonts w:ascii="Times New Roman" w:hAnsi="Times New Roman" w:cs="Times New Roman"/>
-          <w:sz w:val="24"/>
-          <w:lang w:val="en-US"/>
-        </w:rPr>
-      </w:pPr>
-      <w:r>
-        <w:rPr>
-          <w:rFonts w:ascii="Times New Roman" w:hAnsi="Times New Roman" w:cs="Times New Roman"/>
-          <w:sz w:val="24"/>
-          <w:lang w:val="en-US"/>
-        </w:rPr>
-        <w:t>6</w:t>
-      </w:r>
-      <w:r>
-        <w:rPr>
-          <w:rFonts w:ascii="Times New Roman" w:hAnsi="Times New Roman" w:cs="Times New Roman"/>
-          <w:sz w:val="24"/>
-          <w:lang w:val="en-US"/>
-        </w:rPr>
-        <w:t>. Bibliografie</w:t>
-      </w:r>
-      <w:r>
-        <w:rPr>
-          <w:rFonts w:ascii="Times New Roman" w:hAnsi="Times New Roman" w:cs="Times New Roman"/>
-          <w:sz w:val="24"/>
-          <w:lang w:val="en-US"/>
-        </w:rPr>
-        <w:t xml:space="preserve"> …………………………………………………………………….. 28</w:t>
-      </w:r>
-    </w:p>
-    <w:p>
-      <w:pPr>
-        <w:tabs>
-          <w:tab w:val="left" w:pos="1208"/>
-        </w:tabs>
-        <w:jc w:val="both"/>
-        <w:rPr>
-          <w:rFonts w:ascii="Times New Roman" w:hAnsi="Times New Roman" w:cs="Times New Roman"/>
-          <w:sz w:val="24"/>
-          <w:lang w:val="en-US"/>
-        </w:rPr>
-      </w:pPr>
-    </w:p>
-    <w:p>
-      <w:pPr>
-        <w:tabs>
-          <w:tab w:val="left" w:pos="709"/>
-          <w:tab w:val="left" w:pos="1980"/>
-        </w:tabs>
-        <w:jc w:val="both"/>
-        <w:rPr>
-          <w:rFonts w:ascii="Times New Roman" w:hAnsi="Times New Roman" w:cs="Times New Roman"/>
-          <w:b/>
-          <w:sz w:val="40"/>
-          <w:lang w:val="en-US"/>
-        </w:rPr>
-      </w:pPr>
-    </w:p>
-    <w:p>
-      <w:pPr>
-        <w:tabs>
-          <w:tab w:val="left" w:pos="709"/>
-          <w:tab w:val="left" w:pos="1980"/>
-        </w:tabs>
-        <w:jc w:val="both"/>
-        <w:rPr>
-          <w:rFonts w:ascii="Times New Roman" w:hAnsi="Times New Roman" w:cs="Times New Roman"/>
-          <w:b/>
-          <w:sz w:val="40"/>
-          <w:lang w:val="en-US"/>
-        </w:rPr>
-      </w:pPr>
-    </w:p>
-    <w:p>
-      <w:pPr>
-        <w:tabs>
-          <w:tab w:val="left" w:pos="709"/>
-          <w:tab w:val="left" w:pos="1980"/>
-        </w:tabs>
-        <w:jc w:val="both"/>
-        <w:rPr>
-          <w:rFonts w:ascii="Times New Roman" w:hAnsi="Times New Roman" w:cs="Times New Roman"/>
-          <w:b/>
-          <w:sz w:val="40"/>
-          <w:lang w:val="en-US"/>
-        </w:rPr>
-      </w:pPr>
-    </w:p>
-    <w:p>
-      <w:pPr>
-        <w:tabs>
-          <w:tab w:val="left" w:pos="709"/>
-          <w:tab w:val="left" w:pos="1980"/>
-        </w:tabs>
-        <w:jc w:val="both"/>
-        <w:rPr>
-          <w:rFonts w:ascii="Times New Roman" w:hAnsi="Times New Roman" w:cs="Times New Roman"/>
-          <w:b/>
-          <w:sz w:val="40"/>
-          <w:lang w:val="en-US"/>
-        </w:rPr>
-      </w:pPr>
-    </w:p>
-    <w:p>
-      <w:pPr>
-        <w:tabs>
-          <w:tab w:val="left" w:pos="709"/>
-          <w:tab w:val="left" w:pos="1980"/>
-        </w:tabs>
-        <w:jc w:val="both"/>
-        <w:rPr>
-          <w:rFonts w:ascii="Times New Roman" w:hAnsi="Times New Roman" w:cs="Times New Roman"/>
-          <w:b/>
-          <w:sz w:val="40"/>
-          <w:lang w:val="en-US"/>
-        </w:rPr>
-      </w:pPr>
-    </w:p>
-    <w:p>
-      <w:pPr>
-        <w:tabs>
-          <w:tab w:val="left" w:pos="709"/>
-          <w:tab w:val="left" w:pos="1980"/>
-        </w:tabs>
-        <w:jc w:val="both"/>
-        <w:rPr>
-          <w:rFonts w:ascii="Times New Roman" w:hAnsi="Times New Roman" w:cs="Times New Roman"/>
-          <w:b/>
-          <w:sz w:val="40"/>
-          <w:lang w:val="en-US"/>
-        </w:rPr>
-      </w:pPr>
-    </w:p>
-    <w:p>
-      <w:pPr>
-        <w:tabs>
-          <w:tab w:val="left" w:pos="709"/>
-          <w:tab w:val="left" w:pos="1980"/>
-        </w:tabs>
-        <w:jc w:val="both"/>
-        <w:rPr>
-          <w:rFonts w:ascii="Times New Roman" w:hAnsi="Times New Roman" w:cs="Times New Roman"/>
-          <w:b/>
-          <w:sz w:val="40"/>
-          <w:lang w:val="en-US"/>
-        </w:rPr>
-      </w:pPr>
-    </w:p>
-    <w:p>
-      <w:pPr>
-        <w:tabs>
-          <w:tab w:val="left" w:pos="709"/>
-          <w:tab w:val="left" w:pos="1980"/>
-        </w:tabs>
-        <w:jc w:val="both"/>
-        <w:rPr>
-          <w:rFonts w:ascii="Times New Roman" w:hAnsi="Times New Roman" w:cs="Times New Roman"/>
-          <w:b/>
-          <w:sz w:val="40"/>
-          <w:lang w:val="en-US"/>
-        </w:rPr>
-      </w:pPr>
     </w:p>
     <w:p>
       <w:pPr>
@@ -3917,20 +3350,1518 @@
           <w:b/>
           <w:color w:val="4472C4" w:themeColor="accent5"/>
           <w:sz w:val="40"/>
-          <w:lang w:val="en-US"/>
-        </w:rPr>
-      </w:pPr>
-      <w:r>
+          <w:szCs w:val="40"/>
+          <w:lang w:val="en-US"/>
+        </w:rPr>
+      </w:pPr>
+    </w:p>
+    <w:sdt>
+      <w:sdtPr>
+        <w:id w:val="-218431000"/>
+        <w:docPartObj>
+          <w:docPartGallery w:val="Table of Contents"/>
+          <w:docPartUnique/>
+        </w:docPartObj>
+      </w:sdtPr>
+      <w:sdtEndPr>
+        <w:rPr>
+          <w:rFonts w:asciiTheme="minorHAnsi" w:eastAsiaTheme="minorHAnsi" w:hAnsiTheme="minorHAnsi" w:cstheme="minorBidi"/>
+          <w:bCs/>
+          <w:noProof/>
+          <w:color w:val="auto"/>
+          <w:sz w:val="22"/>
+          <w:szCs w:val="22"/>
+          <w:lang w:val="ro-RO"/>
+        </w:rPr>
+      </w:sdtEndPr>
+      <w:sdtContent>
+        <w:p>
+          <w:pPr>
+            <w:pStyle w:val="TOCHeading"/>
+            <w:spacing w:line="360" w:lineRule="auto"/>
+            <w:rPr>
+              <w:rFonts w:cs="Times New Roman"/>
+              <w:sz w:val="24"/>
+              <w:szCs w:val="24"/>
+            </w:rPr>
+          </w:pPr>
+        </w:p>
+        <w:p>
+          <w:pPr>
+            <w:pStyle w:val="TOC1"/>
+            <w:tabs>
+              <w:tab w:val="right" w:leader="dot" w:pos="9062"/>
+            </w:tabs>
+            <w:spacing w:line="360" w:lineRule="auto"/>
+            <w:rPr>
+              <w:rFonts w:ascii="Times New Roman" w:hAnsi="Times New Roman"/>
+              <w:noProof/>
+              <w:sz w:val="24"/>
+              <w:szCs w:val="24"/>
+              <w:lang w:val="ro-RO" w:eastAsia="ro-RO"/>
+            </w:rPr>
+          </w:pPr>
+          <w:r>
+            <w:rPr>
+              <w:rFonts w:ascii="Times New Roman" w:hAnsi="Times New Roman"/>
+              <w:b/>
+              <w:bCs/>
+              <w:noProof/>
+              <w:sz w:val="24"/>
+              <w:szCs w:val="24"/>
+            </w:rPr>
+            <w:fldChar w:fldCharType="begin"/>
+          </w:r>
+          <w:r>
+            <w:rPr>
+              <w:rFonts w:ascii="Times New Roman" w:hAnsi="Times New Roman"/>
+              <w:b/>
+              <w:bCs/>
+              <w:noProof/>
+              <w:sz w:val="24"/>
+              <w:szCs w:val="24"/>
+            </w:rPr>
+            <w:instrText xml:space="preserve"> TOC \o "1-3" \h \z \u </w:instrText>
+          </w:r>
+          <w:r>
+            <w:rPr>
+              <w:rFonts w:ascii="Times New Roman" w:hAnsi="Times New Roman"/>
+              <w:b/>
+              <w:bCs/>
+              <w:noProof/>
+              <w:sz w:val="24"/>
+              <w:szCs w:val="24"/>
+            </w:rPr>
+            <w:fldChar w:fldCharType="separate"/>
+          </w:r>
+          <w:hyperlink w:anchor="_Toc31796458" w:history="1">
+            <w:r>
+              <w:rPr>
+                <w:rStyle w:val="Hyperlink"/>
+                <w:rFonts w:ascii="Times New Roman" w:hAnsi="Times New Roman"/>
+                <w:noProof/>
+                <w:sz w:val="24"/>
+                <w:szCs w:val="24"/>
+              </w:rPr>
+              <w:t>3. Contribuții</w:t>
+            </w:r>
+            <w:r>
+              <w:rPr>
+                <w:rFonts w:ascii="Times New Roman" w:hAnsi="Times New Roman"/>
+                <w:noProof/>
+                <w:webHidden/>
+                <w:sz w:val="24"/>
+                <w:szCs w:val="24"/>
+              </w:rPr>
+              <w:tab/>
+            </w:r>
+            <w:r>
+              <w:rPr>
+                <w:rFonts w:ascii="Times New Roman" w:hAnsi="Times New Roman"/>
+                <w:noProof/>
+                <w:webHidden/>
+                <w:sz w:val="24"/>
+                <w:szCs w:val="24"/>
+              </w:rPr>
+              <w:fldChar w:fldCharType="begin"/>
+            </w:r>
+            <w:r>
+              <w:rPr>
+                <w:rFonts w:ascii="Times New Roman" w:hAnsi="Times New Roman"/>
+                <w:noProof/>
+                <w:webHidden/>
+                <w:sz w:val="24"/>
+                <w:szCs w:val="24"/>
+              </w:rPr>
+              <w:instrText xml:space="preserve"> PAGEREF _Toc31796458 \h </w:instrText>
+            </w:r>
+            <w:r>
+              <w:rPr>
+                <w:rFonts w:ascii="Times New Roman" w:hAnsi="Times New Roman"/>
+                <w:noProof/>
+                <w:webHidden/>
+                <w:sz w:val="24"/>
+                <w:szCs w:val="24"/>
+              </w:rPr>
+            </w:r>
+            <w:r>
+              <w:rPr>
+                <w:rFonts w:ascii="Times New Roman" w:hAnsi="Times New Roman"/>
+                <w:noProof/>
+                <w:webHidden/>
+                <w:sz w:val="24"/>
+                <w:szCs w:val="24"/>
+              </w:rPr>
+              <w:fldChar w:fldCharType="separate"/>
+            </w:r>
+            <w:r>
+              <w:rPr>
+                <w:rFonts w:ascii="Times New Roman" w:hAnsi="Times New Roman"/>
+                <w:noProof/>
+                <w:webHidden/>
+                <w:sz w:val="24"/>
+                <w:szCs w:val="24"/>
+              </w:rPr>
+              <w:t>10</w:t>
+            </w:r>
+            <w:r>
+              <w:rPr>
+                <w:rFonts w:ascii="Times New Roman" w:hAnsi="Times New Roman"/>
+                <w:noProof/>
+                <w:webHidden/>
+                <w:sz w:val="24"/>
+                <w:szCs w:val="24"/>
+              </w:rPr>
+              <w:fldChar w:fldCharType="end"/>
+            </w:r>
+          </w:hyperlink>
+        </w:p>
+        <w:p>
+          <w:pPr>
+            <w:pStyle w:val="TOC1"/>
+            <w:tabs>
+              <w:tab w:val="right" w:leader="dot" w:pos="9062"/>
+            </w:tabs>
+            <w:spacing w:line="360" w:lineRule="auto"/>
+            <w:rPr>
+              <w:rFonts w:ascii="Times New Roman" w:hAnsi="Times New Roman"/>
+              <w:noProof/>
+              <w:sz w:val="24"/>
+              <w:szCs w:val="24"/>
+              <w:lang w:val="ro-RO" w:eastAsia="ro-RO"/>
+            </w:rPr>
+          </w:pPr>
+          <w:hyperlink w:anchor="_Toc31796459" w:history="1">
+            <w:r>
+              <w:rPr>
+                <w:rStyle w:val="Hyperlink"/>
+                <w:rFonts w:ascii="Times New Roman" w:hAnsi="Times New Roman"/>
+                <w:noProof/>
+                <w:sz w:val="24"/>
+                <w:szCs w:val="24"/>
+              </w:rPr>
+              <w:t>4. Implementare și testare</w:t>
+            </w:r>
+            <w:r>
+              <w:rPr>
+                <w:rFonts w:ascii="Times New Roman" w:hAnsi="Times New Roman"/>
+                <w:noProof/>
+                <w:webHidden/>
+                <w:sz w:val="24"/>
+                <w:szCs w:val="24"/>
+              </w:rPr>
+              <w:tab/>
+            </w:r>
+            <w:r>
+              <w:rPr>
+                <w:rFonts w:ascii="Times New Roman" w:hAnsi="Times New Roman"/>
+                <w:noProof/>
+                <w:webHidden/>
+                <w:sz w:val="24"/>
+                <w:szCs w:val="24"/>
+              </w:rPr>
+              <w:fldChar w:fldCharType="begin"/>
+            </w:r>
+            <w:r>
+              <w:rPr>
+                <w:rFonts w:ascii="Times New Roman" w:hAnsi="Times New Roman"/>
+                <w:noProof/>
+                <w:webHidden/>
+                <w:sz w:val="24"/>
+                <w:szCs w:val="24"/>
+              </w:rPr>
+              <w:instrText xml:space="preserve"> PAGEREF _Toc31796459 \h </w:instrText>
+            </w:r>
+            <w:r>
+              <w:rPr>
+                <w:rFonts w:ascii="Times New Roman" w:hAnsi="Times New Roman"/>
+                <w:noProof/>
+                <w:webHidden/>
+                <w:sz w:val="24"/>
+                <w:szCs w:val="24"/>
+              </w:rPr>
+            </w:r>
+            <w:r>
+              <w:rPr>
+                <w:rFonts w:ascii="Times New Roman" w:hAnsi="Times New Roman"/>
+                <w:noProof/>
+                <w:webHidden/>
+                <w:sz w:val="24"/>
+                <w:szCs w:val="24"/>
+              </w:rPr>
+              <w:fldChar w:fldCharType="separate"/>
+            </w:r>
+            <w:r>
+              <w:rPr>
+                <w:rFonts w:ascii="Times New Roman" w:hAnsi="Times New Roman"/>
+                <w:noProof/>
+                <w:webHidden/>
+                <w:sz w:val="24"/>
+                <w:szCs w:val="24"/>
+              </w:rPr>
+              <w:t>11</w:t>
+            </w:r>
+            <w:r>
+              <w:rPr>
+                <w:rFonts w:ascii="Times New Roman" w:hAnsi="Times New Roman"/>
+                <w:noProof/>
+                <w:webHidden/>
+                <w:sz w:val="24"/>
+                <w:szCs w:val="24"/>
+              </w:rPr>
+              <w:fldChar w:fldCharType="end"/>
+            </w:r>
+          </w:hyperlink>
+        </w:p>
+        <w:p>
+          <w:pPr>
+            <w:pStyle w:val="TOC2"/>
+            <w:tabs>
+              <w:tab w:val="right" w:leader="dot" w:pos="9062"/>
+            </w:tabs>
+            <w:spacing w:line="360" w:lineRule="auto"/>
+            <w:rPr>
+              <w:rFonts w:ascii="Times New Roman" w:hAnsi="Times New Roman"/>
+              <w:noProof/>
+              <w:sz w:val="24"/>
+              <w:szCs w:val="24"/>
+              <w:lang w:val="ro-RO" w:eastAsia="ro-RO"/>
+            </w:rPr>
+          </w:pPr>
+          <w:hyperlink w:anchor="_Toc31796460" w:history="1">
+            <w:r>
+              <w:rPr>
+                <w:rStyle w:val="Hyperlink"/>
+                <w:rFonts w:ascii="Times New Roman" w:hAnsi="Times New Roman"/>
+                <w:noProof/>
+                <w:sz w:val="24"/>
+                <w:szCs w:val="24"/>
+              </w:rPr>
+              <w:t>4.1. Limbajul IMP</w:t>
+            </w:r>
+            <w:r>
+              <w:rPr>
+                <w:rFonts w:ascii="Times New Roman" w:hAnsi="Times New Roman"/>
+                <w:noProof/>
+                <w:webHidden/>
+                <w:sz w:val="24"/>
+                <w:szCs w:val="24"/>
+              </w:rPr>
+              <w:tab/>
+            </w:r>
+            <w:r>
+              <w:rPr>
+                <w:rFonts w:ascii="Times New Roman" w:hAnsi="Times New Roman"/>
+                <w:noProof/>
+                <w:webHidden/>
+                <w:sz w:val="24"/>
+                <w:szCs w:val="24"/>
+              </w:rPr>
+              <w:fldChar w:fldCharType="begin"/>
+            </w:r>
+            <w:r>
+              <w:rPr>
+                <w:rFonts w:ascii="Times New Roman" w:hAnsi="Times New Roman"/>
+                <w:noProof/>
+                <w:webHidden/>
+                <w:sz w:val="24"/>
+                <w:szCs w:val="24"/>
+              </w:rPr>
+              <w:instrText xml:space="preserve"> PAGEREF _Toc31796460 \h </w:instrText>
+            </w:r>
+            <w:r>
+              <w:rPr>
+                <w:rFonts w:ascii="Times New Roman" w:hAnsi="Times New Roman"/>
+                <w:noProof/>
+                <w:webHidden/>
+                <w:sz w:val="24"/>
+                <w:szCs w:val="24"/>
+              </w:rPr>
+            </w:r>
+            <w:r>
+              <w:rPr>
+                <w:rFonts w:ascii="Times New Roman" w:hAnsi="Times New Roman"/>
+                <w:noProof/>
+                <w:webHidden/>
+                <w:sz w:val="24"/>
+                <w:szCs w:val="24"/>
+              </w:rPr>
+              <w:fldChar w:fldCharType="separate"/>
+            </w:r>
+            <w:r>
+              <w:rPr>
+                <w:rFonts w:ascii="Times New Roman" w:hAnsi="Times New Roman"/>
+                <w:noProof/>
+                <w:webHidden/>
+                <w:sz w:val="24"/>
+                <w:szCs w:val="24"/>
+              </w:rPr>
+              <w:t>11</w:t>
+            </w:r>
+            <w:r>
+              <w:rPr>
+                <w:rFonts w:ascii="Times New Roman" w:hAnsi="Times New Roman"/>
+                <w:noProof/>
+                <w:webHidden/>
+                <w:sz w:val="24"/>
+                <w:szCs w:val="24"/>
+              </w:rPr>
+              <w:fldChar w:fldCharType="end"/>
+            </w:r>
+          </w:hyperlink>
+        </w:p>
+        <w:p>
+          <w:pPr>
+            <w:pStyle w:val="TOC2"/>
+            <w:tabs>
+              <w:tab w:val="right" w:leader="dot" w:pos="9062"/>
+            </w:tabs>
+            <w:spacing w:line="360" w:lineRule="auto"/>
+            <w:rPr>
+              <w:rFonts w:ascii="Times New Roman" w:hAnsi="Times New Roman"/>
+              <w:noProof/>
+              <w:sz w:val="24"/>
+              <w:szCs w:val="24"/>
+              <w:lang w:val="ro-RO" w:eastAsia="ro-RO"/>
+            </w:rPr>
+          </w:pPr>
+          <w:hyperlink w:anchor="_Toc31796461" w:history="1">
+            <w:r>
+              <w:rPr>
+                <w:rStyle w:val="Hyperlink"/>
+                <w:rFonts w:ascii="Times New Roman" w:hAnsi="Times New Roman"/>
+                <w:noProof/>
+                <w:sz w:val="24"/>
+                <w:szCs w:val="24"/>
+              </w:rPr>
+              <w:t>4.2. Generarea AST-ului</w:t>
+            </w:r>
+            <w:r>
+              <w:rPr>
+                <w:rFonts w:ascii="Times New Roman" w:hAnsi="Times New Roman"/>
+                <w:noProof/>
+                <w:webHidden/>
+                <w:sz w:val="24"/>
+                <w:szCs w:val="24"/>
+              </w:rPr>
+              <w:tab/>
+            </w:r>
+            <w:r>
+              <w:rPr>
+                <w:rFonts w:ascii="Times New Roman" w:hAnsi="Times New Roman"/>
+                <w:noProof/>
+                <w:webHidden/>
+                <w:sz w:val="24"/>
+                <w:szCs w:val="24"/>
+              </w:rPr>
+              <w:fldChar w:fldCharType="begin"/>
+            </w:r>
+            <w:r>
+              <w:rPr>
+                <w:rFonts w:ascii="Times New Roman" w:hAnsi="Times New Roman"/>
+                <w:noProof/>
+                <w:webHidden/>
+                <w:sz w:val="24"/>
+                <w:szCs w:val="24"/>
+              </w:rPr>
+              <w:instrText xml:space="preserve"> PAGEREF _Toc31796461 \h </w:instrText>
+            </w:r>
+            <w:r>
+              <w:rPr>
+                <w:rFonts w:ascii="Times New Roman" w:hAnsi="Times New Roman"/>
+                <w:noProof/>
+                <w:webHidden/>
+                <w:sz w:val="24"/>
+                <w:szCs w:val="24"/>
+              </w:rPr>
+            </w:r>
+            <w:r>
+              <w:rPr>
+                <w:rFonts w:ascii="Times New Roman" w:hAnsi="Times New Roman"/>
+                <w:noProof/>
+                <w:webHidden/>
+                <w:sz w:val="24"/>
+                <w:szCs w:val="24"/>
+              </w:rPr>
+              <w:fldChar w:fldCharType="separate"/>
+            </w:r>
+            <w:r>
+              <w:rPr>
+                <w:rFonts w:ascii="Times New Roman" w:hAnsi="Times New Roman"/>
+                <w:noProof/>
+                <w:webHidden/>
+                <w:sz w:val="24"/>
+                <w:szCs w:val="24"/>
+              </w:rPr>
+              <w:t>12</w:t>
+            </w:r>
+            <w:r>
+              <w:rPr>
+                <w:rFonts w:ascii="Times New Roman" w:hAnsi="Times New Roman"/>
+                <w:noProof/>
+                <w:webHidden/>
+                <w:sz w:val="24"/>
+                <w:szCs w:val="24"/>
+              </w:rPr>
+              <w:fldChar w:fldCharType="end"/>
+            </w:r>
+          </w:hyperlink>
+        </w:p>
+        <w:p>
+          <w:pPr>
+            <w:pStyle w:val="TOC2"/>
+            <w:tabs>
+              <w:tab w:val="right" w:leader="dot" w:pos="9062"/>
+            </w:tabs>
+            <w:spacing w:line="360" w:lineRule="auto"/>
+            <w:rPr>
+              <w:rFonts w:ascii="Times New Roman" w:hAnsi="Times New Roman"/>
+              <w:noProof/>
+              <w:sz w:val="24"/>
+              <w:szCs w:val="24"/>
+              <w:lang w:val="ro-RO" w:eastAsia="ro-RO"/>
+            </w:rPr>
+          </w:pPr>
+          <w:hyperlink w:anchor="_Toc31796462" w:history="1">
+            <w:r>
+              <w:rPr>
+                <w:rStyle w:val="Hyperlink"/>
+                <w:rFonts w:ascii="Times New Roman" w:hAnsi="Times New Roman"/>
+                <w:noProof/>
+                <w:sz w:val="24"/>
+                <w:szCs w:val="24"/>
+              </w:rPr>
+              <w:t>4.3. Regulile de parsare</w:t>
+            </w:r>
+            <w:r>
+              <w:rPr>
+                <w:rFonts w:ascii="Times New Roman" w:hAnsi="Times New Roman"/>
+                <w:noProof/>
+                <w:webHidden/>
+                <w:sz w:val="24"/>
+                <w:szCs w:val="24"/>
+              </w:rPr>
+              <w:tab/>
+            </w:r>
+            <w:r>
+              <w:rPr>
+                <w:rFonts w:ascii="Times New Roman" w:hAnsi="Times New Roman"/>
+                <w:noProof/>
+                <w:webHidden/>
+                <w:sz w:val="24"/>
+                <w:szCs w:val="24"/>
+              </w:rPr>
+              <w:fldChar w:fldCharType="begin"/>
+            </w:r>
+            <w:r>
+              <w:rPr>
+                <w:rFonts w:ascii="Times New Roman" w:hAnsi="Times New Roman"/>
+                <w:noProof/>
+                <w:webHidden/>
+                <w:sz w:val="24"/>
+                <w:szCs w:val="24"/>
+              </w:rPr>
+              <w:instrText xml:space="preserve"> PAGEREF _Toc31796462 \h </w:instrText>
+            </w:r>
+            <w:r>
+              <w:rPr>
+                <w:rFonts w:ascii="Times New Roman" w:hAnsi="Times New Roman"/>
+                <w:noProof/>
+                <w:webHidden/>
+                <w:sz w:val="24"/>
+                <w:szCs w:val="24"/>
+              </w:rPr>
+            </w:r>
+            <w:r>
+              <w:rPr>
+                <w:rFonts w:ascii="Times New Roman" w:hAnsi="Times New Roman"/>
+                <w:noProof/>
+                <w:webHidden/>
+                <w:sz w:val="24"/>
+                <w:szCs w:val="24"/>
+              </w:rPr>
+              <w:fldChar w:fldCharType="separate"/>
+            </w:r>
+            <w:r>
+              <w:rPr>
+                <w:rFonts w:ascii="Times New Roman" w:hAnsi="Times New Roman"/>
+                <w:noProof/>
+                <w:webHidden/>
+                <w:sz w:val="24"/>
+                <w:szCs w:val="24"/>
+              </w:rPr>
+              <w:t>14</w:t>
+            </w:r>
+            <w:r>
+              <w:rPr>
+                <w:rFonts w:ascii="Times New Roman" w:hAnsi="Times New Roman"/>
+                <w:noProof/>
+                <w:webHidden/>
+                <w:sz w:val="24"/>
+                <w:szCs w:val="24"/>
+              </w:rPr>
+              <w:fldChar w:fldCharType="end"/>
+            </w:r>
+          </w:hyperlink>
+        </w:p>
+        <w:p>
+          <w:pPr>
+            <w:pStyle w:val="TOC2"/>
+            <w:tabs>
+              <w:tab w:val="right" w:leader="dot" w:pos="9062"/>
+            </w:tabs>
+            <w:spacing w:line="360" w:lineRule="auto"/>
+            <w:rPr>
+              <w:rFonts w:ascii="Times New Roman" w:hAnsi="Times New Roman"/>
+              <w:noProof/>
+              <w:sz w:val="24"/>
+              <w:szCs w:val="24"/>
+              <w:lang w:val="ro-RO" w:eastAsia="ro-RO"/>
+            </w:rPr>
+          </w:pPr>
+          <w:hyperlink w:anchor="_Toc31796463" w:history="1">
+            <w:r>
+              <w:rPr>
+                <w:rStyle w:val="Hyperlink"/>
+                <w:rFonts w:ascii="Times New Roman" w:hAnsi="Times New Roman"/>
+                <w:noProof/>
+                <w:sz w:val="24"/>
+                <w:szCs w:val="24"/>
+              </w:rPr>
+              <w:t xml:space="preserve">4.4. </w:t>
+            </w:r>
+            <w:r>
+              <w:rPr>
+                <w:rStyle w:val="Hyperlink"/>
+                <w:rFonts w:ascii="Times New Roman" w:hAnsi="Times New Roman"/>
+                <w:i/>
+                <w:noProof/>
+                <w:sz w:val="24"/>
+                <w:szCs w:val="24"/>
+              </w:rPr>
+              <w:t xml:space="preserve">Flow-ul </w:t>
+            </w:r>
+            <w:r>
+              <w:rPr>
+                <w:rStyle w:val="Hyperlink"/>
+                <w:rFonts w:ascii="Times New Roman" w:hAnsi="Times New Roman"/>
+                <w:noProof/>
+                <w:sz w:val="24"/>
+                <w:szCs w:val="24"/>
+              </w:rPr>
+              <w:t>de lucru</w:t>
+            </w:r>
+            <w:r>
+              <w:rPr>
+                <w:rFonts w:ascii="Times New Roman" w:hAnsi="Times New Roman"/>
+                <w:noProof/>
+                <w:webHidden/>
+                <w:sz w:val="24"/>
+                <w:szCs w:val="24"/>
+              </w:rPr>
+              <w:tab/>
+            </w:r>
+            <w:r>
+              <w:rPr>
+                <w:rFonts w:ascii="Times New Roman" w:hAnsi="Times New Roman"/>
+                <w:noProof/>
+                <w:webHidden/>
+                <w:sz w:val="24"/>
+                <w:szCs w:val="24"/>
+              </w:rPr>
+              <w:fldChar w:fldCharType="begin"/>
+            </w:r>
+            <w:r>
+              <w:rPr>
+                <w:rFonts w:ascii="Times New Roman" w:hAnsi="Times New Roman"/>
+                <w:noProof/>
+                <w:webHidden/>
+                <w:sz w:val="24"/>
+                <w:szCs w:val="24"/>
+              </w:rPr>
+              <w:instrText xml:space="preserve"> PAGEREF _Toc31796463 \h </w:instrText>
+            </w:r>
+            <w:r>
+              <w:rPr>
+                <w:rFonts w:ascii="Times New Roman" w:hAnsi="Times New Roman"/>
+                <w:noProof/>
+                <w:webHidden/>
+                <w:sz w:val="24"/>
+                <w:szCs w:val="24"/>
+              </w:rPr>
+            </w:r>
+            <w:r>
+              <w:rPr>
+                <w:rFonts w:ascii="Times New Roman" w:hAnsi="Times New Roman"/>
+                <w:noProof/>
+                <w:webHidden/>
+                <w:sz w:val="24"/>
+                <w:szCs w:val="24"/>
+              </w:rPr>
+              <w:fldChar w:fldCharType="separate"/>
+            </w:r>
+            <w:r>
+              <w:rPr>
+                <w:rFonts w:ascii="Times New Roman" w:hAnsi="Times New Roman"/>
+                <w:noProof/>
+                <w:webHidden/>
+                <w:sz w:val="24"/>
+                <w:szCs w:val="24"/>
+              </w:rPr>
+              <w:t>16</w:t>
+            </w:r>
+            <w:r>
+              <w:rPr>
+                <w:rFonts w:ascii="Times New Roman" w:hAnsi="Times New Roman"/>
+                <w:noProof/>
+                <w:webHidden/>
+                <w:sz w:val="24"/>
+                <w:szCs w:val="24"/>
+              </w:rPr>
+              <w:fldChar w:fldCharType="end"/>
+            </w:r>
+          </w:hyperlink>
+        </w:p>
+        <w:p>
+          <w:pPr>
+            <w:pStyle w:val="TOC2"/>
+            <w:tabs>
+              <w:tab w:val="right" w:leader="dot" w:pos="9062"/>
+            </w:tabs>
+            <w:spacing w:line="360" w:lineRule="auto"/>
+            <w:rPr>
+              <w:rFonts w:ascii="Times New Roman" w:hAnsi="Times New Roman"/>
+              <w:noProof/>
+              <w:sz w:val="24"/>
+              <w:szCs w:val="24"/>
+              <w:lang w:val="ro-RO" w:eastAsia="ro-RO"/>
+            </w:rPr>
+          </w:pPr>
+          <w:hyperlink w:anchor="_Toc31796464" w:history="1">
+            <w:r>
+              <w:rPr>
+                <w:rStyle w:val="Hyperlink"/>
+                <w:rFonts w:ascii="Times New Roman" w:hAnsi="Times New Roman"/>
+                <w:noProof/>
+                <w:sz w:val="24"/>
+                <w:szCs w:val="24"/>
+              </w:rPr>
+              <w:t>4.5. Tratarea erorilor</w:t>
+            </w:r>
+            <w:r>
+              <w:rPr>
+                <w:rFonts w:ascii="Times New Roman" w:hAnsi="Times New Roman"/>
+                <w:noProof/>
+                <w:webHidden/>
+                <w:sz w:val="24"/>
+                <w:szCs w:val="24"/>
+              </w:rPr>
+              <w:tab/>
+            </w:r>
+            <w:r>
+              <w:rPr>
+                <w:rFonts w:ascii="Times New Roman" w:hAnsi="Times New Roman"/>
+                <w:noProof/>
+                <w:webHidden/>
+                <w:sz w:val="24"/>
+                <w:szCs w:val="24"/>
+              </w:rPr>
+              <w:fldChar w:fldCharType="begin"/>
+            </w:r>
+            <w:r>
+              <w:rPr>
+                <w:rFonts w:ascii="Times New Roman" w:hAnsi="Times New Roman"/>
+                <w:noProof/>
+                <w:webHidden/>
+                <w:sz w:val="24"/>
+                <w:szCs w:val="24"/>
+              </w:rPr>
+              <w:instrText xml:space="preserve"> PAGEREF _Toc31796464 \h </w:instrText>
+            </w:r>
+            <w:r>
+              <w:rPr>
+                <w:rFonts w:ascii="Times New Roman" w:hAnsi="Times New Roman"/>
+                <w:noProof/>
+                <w:webHidden/>
+                <w:sz w:val="24"/>
+                <w:szCs w:val="24"/>
+              </w:rPr>
+            </w:r>
+            <w:r>
+              <w:rPr>
+                <w:rFonts w:ascii="Times New Roman" w:hAnsi="Times New Roman"/>
+                <w:noProof/>
+                <w:webHidden/>
+                <w:sz w:val="24"/>
+                <w:szCs w:val="24"/>
+              </w:rPr>
+              <w:fldChar w:fldCharType="separate"/>
+            </w:r>
+            <w:r>
+              <w:rPr>
+                <w:rFonts w:ascii="Times New Roman" w:hAnsi="Times New Roman"/>
+                <w:noProof/>
+                <w:webHidden/>
+                <w:sz w:val="24"/>
+                <w:szCs w:val="24"/>
+              </w:rPr>
+              <w:t>22</w:t>
+            </w:r>
+            <w:r>
+              <w:rPr>
+                <w:rFonts w:ascii="Times New Roman" w:hAnsi="Times New Roman"/>
+                <w:noProof/>
+                <w:webHidden/>
+                <w:sz w:val="24"/>
+                <w:szCs w:val="24"/>
+              </w:rPr>
+              <w:fldChar w:fldCharType="end"/>
+            </w:r>
+          </w:hyperlink>
+        </w:p>
+        <w:p>
+          <w:pPr>
+            <w:pStyle w:val="TOC2"/>
+            <w:tabs>
+              <w:tab w:val="right" w:leader="dot" w:pos="9062"/>
+            </w:tabs>
+            <w:spacing w:line="360" w:lineRule="auto"/>
+            <w:rPr>
+              <w:rFonts w:ascii="Times New Roman" w:hAnsi="Times New Roman"/>
+              <w:noProof/>
+              <w:sz w:val="24"/>
+              <w:szCs w:val="24"/>
+              <w:lang w:val="ro-RO" w:eastAsia="ro-RO"/>
+            </w:rPr>
+          </w:pPr>
+          <w:hyperlink w:anchor="_Toc31796465" w:history="1">
+            <w:r>
+              <w:rPr>
+                <w:rStyle w:val="Hyperlink"/>
+                <w:rFonts w:ascii="Times New Roman" w:hAnsi="Times New Roman"/>
+                <w:noProof/>
+                <w:sz w:val="24"/>
+                <w:szCs w:val="24"/>
+              </w:rPr>
+              <w:t>4.6. Despre Scala</w:t>
+            </w:r>
+            <w:r>
+              <w:rPr>
+                <w:rFonts w:ascii="Times New Roman" w:hAnsi="Times New Roman"/>
+                <w:noProof/>
+                <w:webHidden/>
+                <w:sz w:val="24"/>
+                <w:szCs w:val="24"/>
+              </w:rPr>
+              <w:tab/>
+            </w:r>
+            <w:r>
+              <w:rPr>
+                <w:rFonts w:ascii="Times New Roman" w:hAnsi="Times New Roman"/>
+                <w:noProof/>
+                <w:webHidden/>
+                <w:sz w:val="24"/>
+                <w:szCs w:val="24"/>
+              </w:rPr>
+              <w:fldChar w:fldCharType="begin"/>
+            </w:r>
+            <w:r>
+              <w:rPr>
+                <w:rFonts w:ascii="Times New Roman" w:hAnsi="Times New Roman"/>
+                <w:noProof/>
+                <w:webHidden/>
+                <w:sz w:val="24"/>
+                <w:szCs w:val="24"/>
+              </w:rPr>
+              <w:instrText xml:space="preserve"> PAGEREF _Toc31796465 \h </w:instrText>
+            </w:r>
+            <w:r>
+              <w:rPr>
+                <w:rFonts w:ascii="Times New Roman" w:hAnsi="Times New Roman"/>
+                <w:noProof/>
+                <w:webHidden/>
+                <w:sz w:val="24"/>
+                <w:szCs w:val="24"/>
+              </w:rPr>
+            </w:r>
+            <w:r>
+              <w:rPr>
+                <w:rFonts w:ascii="Times New Roman" w:hAnsi="Times New Roman"/>
+                <w:noProof/>
+                <w:webHidden/>
+                <w:sz w:val="24"/>
+                <w:szCs w:val="24"/>
+              </w:rPr>
+              <w:fldChar w:fldCharType="separate"/>
+            </w:r>
+            <w:r>
+              <w:rPr>
+                <w:rFonts w:ascii="Times New Roman" w:hAnsi="Times New Roman"/>
+                <w:noProof/>
+                <w:webHidden/>
+                <w:sz w:val="24"/>
+                <w:szCs w:val="24"/>
+              </w:rPr>
+              <w:t>23</w:t>
+            </w:r>
+            <w:r>
+              <w:rPr>
+                <w:rFonts w:ascii="Times New Roman" w:hAnsi="Times New Roman"/>
+                <w:noProof/>
+                <w:webHidden/>
+                <w:sz w:val="24"/>
+                <w:szCs w:val="24"/>
+              </w:rPr>
+              <w:fldChar w:fldCharType="end"/>
+            </w:r>
+          </w:hyperlink>
+        </w:p>
+        <w:p>
+          <w:pPr>
+            <w:pStyle w:val="TOC2"/>
+            <w:tabs>
+              <w:tab w:val="right" w:leader="dot" w:pos="9062"/>
+            </w:tabs>
+            <w:spacing w:line="360" w:lineRule="auto"/>
+            <w:rPr>
+              <w:rFonts w:ascii="Times New Roman" w:hAnsi="Times New Roman"/>
+              <w:noProof/>
+              <w:sz w:val="24"/>
+              <w:szCs w:val="24"/>
+              <w:lang w:val="ro-RO" w:eastAsia="ro-RO"/>
+            </w:rPr>
+          </w:pPr>
+          <w:hyperlink w:anchor="_Toc31796466" w:history="1">
+            <w:r>
+              <w:rPr>
+                <w:rStyle w:val="Hyperlink"/>
+                <w:rFonts w:ascii="Times New Roman" w:hAnsi="Times New Roman"/>
+                <w:noProof/>
+                <w:sz w:val="24"/>
+                <w:szCs w:val="24"/>
+              </w:rPr>
+              <w:t>4.7. Despre sbt</w:t>
+            </w:r>
+            <w:r>
+              <w:rPr>
+                <w:rFonts w:ascii="Times New Roman" w:hAnsi="Times New Roman"/>
+                <w:noProof/>
+                <w:webHidden/>
+                <w:sz w:val="24"/>
+                <w:szCs w:val="24"/>
+              </w:rPr>
+              <w:tab/>
+            </w:r>
+            <w:r>
+              <w:rPr>
+                <w:rFonts w:ascii="Times New Roman" w:hAnsi="Times New Roman"/>
+                <w:noProof/>
+                <w:webHidden/>
+                <w:sz w:val="24"/>
+                <w:szCs w:val="24"/>
+              </w:rPr>
+              <w:fldChar w:fldCharType="begin"/>
+            </w:r>
+            <w:r>
+              <w:rPr>
+                <w:rFonts w:ascii="Times New Roman" w:hAnsi="Times New Roman"/>
+                <w:noProof/>
+                <w:webHidden/>
+                <w:sz w:val="24"/>
+                <w:szCs w:val="24"/>
+              </w:rPr>
+              <w:instrText xml:space="preserve"> PAGEREF _Toc31796466 \h </w:instrText>
+            </w:r>
+            <w:r>
+              <w:rPr>
+                <w:rFonts w:ascii="Times New Roman" w:hAnsi="Times New Roman"/>
+                <w:noProof/>
+                <w:webHidden/>
+                <w:sz w:val="24"/>
+                <w:szCs w:val="24"/>
+              </w:rPr>
+            </w:r>
+            <w:r>
+              <w:rPr>
+                <w:rFonts w:ascii="Times New Roman" w:hAnsi="Times New Roman"/>
+                <w:noProof/>
+                <w:webHidden/>
+                <w:sz w:val="24"/>
+                <w:szCs w:val="24"/>
+              </w:rPr>
+              <w:fldChar w:fldCharType="separate"/>
+            </w:r>
+            <w:r>
+              <w:rPr>
+                <w:rFonts w:ascii="Times New Roman" w:hAnsi="Times New Roman"/>
+                <w:noProof/>
+                <w:webHidden/>
+                <w:sz w:val="24"/>
+                <w:szCs w:val="24"/>
+              </w:rPr>
+              <w:t>24</w:t>
+            </w:r>
+            <w:r>
+              <w:rPr>
+                <w:rFonts w:ascii="Times New Roman" w:hAnsi="Times New Roman"/>
+                <w:noProof/>
+                <w:webHidden/>
+                <w:sz w:val="24"/>
+                <w:szCs w:val="24"/>
+              </w:rPr>
+              <w:fldChar w:fldCharType="end"/>
+            </w:r>
+          </w:hyperlink>
+        </w:p>
+        <w:p>
+          <w:pPr>
+            <w:pStyle w:val="TOC2"/>
+            <w:tabs>
+              <w:tab w:val="right" w:leader="dot" w:pos="9062"/>
+            </w:tabs>
+            <w:spacing w:line="360" w:lineRule="auto"/>
+            <w:rPr>
+              <w:rFonts w:ascii="Times New Roman" w:hAnsi="Times New Roman"/>
+              <w:noProof/>
+              <w:sz w:val="24"/>
+              <w:szCs w:val="24"/>
+              <w:lang w:val="ro-RO" w:eastAsia="ro-RO"/>
+            </w:rPr>
+          </w:pPr>
+          <w:hyperlink w:anchor="_Toc31796467" w:history="1">
+            <w:r>
+              <w:rPr>
+                <w:rStyle w:val="Hyperlink"/>
+                <w:rFonts w:ascii="Times New Roman" w:hAnsi="Times New Roman"/>
+                <w:noProof/>
+                <w:sz w:val="24"/>
+                <w:szCs w:val="24"/>
+              </w:rPr>
+              <w:t>4.8. Despre JavaFX</w:t>
+            </w:r>
+            <w:r>
+              <w:rPr>
+                <w:rFonts w:ascii="Times New Roman" w:hAnsi="Times New Roman"/>
+                <w:noProof/>
+                <w:webHidden/>
+                <w:sz w:val="24"/>
+                <w:szCs w:val="24"/>
+              </w:rPr>
+              <w:tab/>
+            </w:r>
+            <w:r>
+              <w:rPr>
+                <w:rFonts w:ascii="Times New Roman" w:hAnsi="Times New Roman"/>
+                <w:noProof/>
+                <w:webHidden/>
+                <w:sz w:val="24"/>
+                <w:szCs w:val="24"/>
+              </w:rPr>
+              <w:fldChar w:fldCharType="begin"/>
+            </w:r>
+            <w:r>
+              <w:rPr>
+                <w:rFonts w:ascii="Times New Roman" w:hAnsi="Times New Roman"/>
+                <w:noProof/>
+                <w:webHidden/>
+                <w:sz w:val="24"/>
+                <w:szCs w:val="24"/>
+              </w:rPr>
+              <w:instrText xml:space="preserve"> PAGEREF _Toc31796467 \h </w:instrText>
+            </w:r>
+            <w:r>
+              <w:rPr>
+                <w:rFonts w:ascii="Times New Roman" w:hAnsi="Times New Roman"/>
+                <w:noProof/>
+                <w:webHidden/>
+                <w:sz w:val="24"/>
+                <w:szCs w:val="24"/>
+              </w:rPr>
+            </w:r>
+            <w:r>
+              <w:rPr>
+                <w:rFonts w:ascii="Times New Roman" w:hAnsi="Times New Roman"/>
+                <w:noProof/>
+                <w:webHidden/>
+                <w:sz w:val="24"/>
+                <w:szCs w:val="24"/>
+              </w:rPr>
+              <w:fldChar w:fldCharType="separate"/>
+            </w:r>
+            <w:r>
+              <w:rPr>
+                <w:rFonts w:ascii="Times New Roman" w:hAnsi="Times New Roman"/>
+                <w:noProof/>
+                <w:webHidden/>
+                <w:sz w:val="24"/>
+                <w:szCs w:val="24"/>
+              </w:rPr>
+              <w:t>25</w:t>
+            </w:r>
+            <w:r>
+              <w:rPr>
+                <w:rFonts w:ascii="Times New Roman" w:hAnsi="Times New Roman"/>
+                <w:noProof/>
+                <w:webHidden/>
+                <w:sz w:val="24"/>
+                <w:szCs w:val="24"/>
+              </w:rPr>
+              <w:fldChar w:fldCharType="end"/>
+            </w:r>
+          </w:hyperlink>
+        </w:p>
+        <w:p>
+          <w:pPr>
+            <w:pStyle w:val="TOC2"/>
+            <w:tabs>
+              <w:tab w:val="right" w:leader="dot" w:pos="9062"/>
+            </w:tabs>
+            <w:spacing w:line="360" w:lineRule="auto"/>
+            <w:rPr>
+              <w:rFonts w:ascii="Times New Roman" w:hAnsi="Times New Roman"/>
+              <w:noProof/>
+              <w:sz w:val="24"/>
+              <w:szCs w:val="24"/>
+              <w:lang w:val="ro-RO" w:eastAsia="ro-RO"/>
+            </w:rPr>
+          </w:pPr>
+          <w:hyperlink w:anchor="_Toc31796468" w:history="1">
+            <w:r>
+              <w:rPr>
+                <w:rStyle w:val="Hyperlink"/>
+                <w:rFonts w:ascii="Times New Roman" w:hAnsi="Times New Roman"/>
+                <w:noProof/>
+                <w:sz w:val="24"/>
+                <w:szCs w:val="24"/>
+              </w:rPr>
+              <w:t>4.9. Despre FastParse</w:t>
+            </w:r>
+            <w:r>
+              <w:rPr>
+                <w:rFonts w:ascii="Times New Roman" w:hAnsi="Times New Roman"/>
+                <w:noProof/>
+                <w:webHidden/>
+                <w:sz w:val="24"/>
+                <w:szCs w:val="24"/>
+              </w:rPr>
+              <w:tab/>
+            </w:r>
+            <w:r>
+              <w:rPr>
+                <w:rFonts w:ascii="Times New Roman" w:hAnsi="Times New Roman"/>
+                <w:noProof/>
+                <w:webHidden/>
+                <w:sz w:val="24"/>
+                <w:szCs w:val="24"/>
+              </w:rPr>
+              <w:fldChar w:fldCharType="begin"/>
+            </w:r>
+            <w:r>
+              <w:rPr>
+                <w:rFonts w:ascii="Times New Roman" w:hAnsi="Times New Roman"/>
+                <w:noProof/>
+                <w:webHidden/>
+                <w:sz w:val="24"/>
+                <w:szCs w:val="24"/>
+              </w:rPr>
+              <w:instrText xml:space="preserve"> PAGEREF _Toc31796468 \h </w:instrText>
+            </w:r>
+            <w:r>
+              <w:rPr>
+                <w:rFonts w:ascii="Times New Roman" w:hAnsi="Times New Roman"/>
+                <w:noProof/>
+                <w:webHidden/>
+                <w:sz w:val="24"/>
+                <w:szCs w:val="24"/>
+              </w:rPr>
+            </w:r>
+            <w:r>
+              <w:rPr>
+                <w:rFonts w:ascii="Times New Roman" w:hAnsi="Times New Roman"/>
+                <w:noProof/>
+                <w:webHidden/>
+                <w:sz w:val="24"/>
+                <w:szCs w:val="24"/>
+              </w:rPr>
+              <w:fldChar w:fldCharType="separate"/>
+            </w:r>
+            <w:r>
+              <w:rPr>
+                <w:rFonts w:ascii="Times New Roman" w:hAnsi="Times New Roman"/>
+                <w:noProof/>
+                <w:webHidden/>
+                <w:sz w:val="24"/>
+                <w:szCs w:val="24"/>
+              </w:rPr>
+              <w:t>25</w:t>
+            </w:r>
+            <w:r>
+              <w:rPr>
+                <w:rFonts w:ascii="Times New Roman" w:hAnsi="Times New Roman"/>
+                <w:noProof/>
+                <w:webHidden/>
+                <w:sz w:val="24"/>
+                <w:szCs w:val="24"/>
+              </w:rPr>
+              <w:fldChar w:fldCharType="end"/>
+            </w:r>
+          </w:hyperlink>
+        </w:p>
+        <w:p>
+          <w:pPr>
+            <w:pStyle w:val="TOC1"/>
+            <w:tabs>
+              <w:tab w:val="right" w:leader="dot" w:pos="9062"/>
+            </w:tabs>
+            <w:spacing w:line="360" w:lineRule="auto"/>
+            <w:rPr>
+              <w:rFonts w:ascii="Times New Roman" w:hAnsi="Times New Roman"/>
+              <w:noProof/>
+              <w:sz w:val="24"/>
+              <w:szCs w:val="24"/>
+              <w:lang w:val="ro-RO" w:eastAsia="ro-RO"/>
+            </w:rPr>
+          </w:pPr>
+          <w:hyperlink w:anchor="_Toc31796469" w:history="1">
+            <w:r>
+              <w:rPr>
+                <w:rStyle w:val="Hyperlink"/>
+                <w:rFonts w:ascii="Times New Roman" w:hAnsi="Times New Roman"/>
+                <w:noProof/>
+                <w:sz w:val="24"/>
+                <w:szCs w:val="24"/>
+              </w:rPr>
+              <w:t>5. Concluzii</w:t>
+            </w:r>
+            <w:r>
+              <w:rPr>
+                <w:rFonts w:ascii="Times New Roman" w:hAnsi="Times New Roman"/>
+                <w:noProof/>
+                <w:webHidden/>
+                <w:sz w:val="24"/>
+                <w:szCs w:val="24"/>
+              </w:rPr>
+              <w:tab/>
+            </w:r>
+            <w:r>
+              <w:rPr>
+                <w:rFonts w:ascii="Times New Roman" w:hAnsi="Times New Roman"/>
+                <w:noProof/>
+                <w:webHidden/>
+                <w:sz w:val="24"/>
+                <w:szCs w:val="24"/>
+              </w:rPr>
+              <w:fldChar w:fldCharType="begin"/>
+            </w:r>
+            <w:r>
+              <w:rPr>
+                <w:rFonts w:ascii="Times New Roman" w:hAnsi="Times New Roman"/>
+                <w:noProof/>
+                <w:webHidden/>
+                <w:sz w:val="24"/>
+                <w:szCs w:val="24"/>
+              </w:rPr>
+              <w:instrText xml:space="preserve"> PAGEREF _Toc31796469 \h </w:instrText>
+            </w:r>
+            <w:r>
+              <w:rPr>
+                <w:rFonts w:ascii="Times New Roman" w:hAnsi="Times New Roman"/>
+                <w:noProof/>
+                <w:webHidden/>
+                <w:sz w:val="24"/>
+                <w:szCs w:val="24"/>
+              </w:rPr>
+            </w:r>
+            <w:r>
+              <w:rPr>
+                <w:rFonts w:ascii="Times New Roman" w:hAnsi="Times New Roman"/>
+                <w:noProof/>
+                <w:webHidden/>
+                <w:sz w:val="24"/>
+                <w:szCs w:val="24"/>
+              </w:rPr>
+              <w:fldChar w:fldCharType="separate"/>
+            </w:r>
+            <w:r>
+              <w:rPr>
+                <w:rFonts w:ascii="Times New Roman" w:hAnsi="Times New Roman"/>
+                <w:noProof/>
+                <w:webHidden/>
+                <w:sz w:val="24"/>
+                <w:szCs w:val="24"/>
+              </w:rPr>
+              <w:t>26</w:t>
+            </w:r>
+            <w:r>
+              <w:rPr>
+                <w:rFonts w:ascii="Times New Roman" w:hAnsi="Times New Roman"/>
+                <w:noProof/>
+                <w:webHidden/>
+                <w:sz w:val="24"/>
+                <w:szCs w:val="24"/>
+              </w:rPr>
+              <w:fldChar w:fldCharType="end"/>
+            </w:r>
+          </w:hyperlink>
+        </w:p>
+        <w:p>
+          <w:pPr>
+            <w:pStyle w:val="TOC1"/>
+            <w:tabs>
+              <w:tab w:val="right" w:leader="dot" w:pos="9062"/>
+            </w:tabs>
+            <w:spacing w:line="360" w:lineRule="auto"/>
+            <w:rPr>
+              <w:rFonts w:ascii="Times New Roman" w:hAnsi="Times New Roman"/>
+              <w:noProof/>
+              <w:sz w:val="24"/>
+              <w:szCs w:val="24"/>
+              <w:lang w:val="ro-RO" w:eastAsia="ro-RO"/>
+            </w:rPr>
+          </w:pPr>
+          <w:hyperlink w:anchor="_Toc31796470" w:history="1">
+            <w:r>
+              <w:rPr>
+                <w:rStyle w:val="Hyperlink"/>
+                <w:rFonts w:ascii="Times New Roman" w:hAnsi="Times New Roman"/>
+                <w:noProof/>
+                <w:sz w:val="24"/>
+                <w:szCs w:val="24"/>
+              </w:rPr>
+              <w:t>6. Bibliografie</w:t>
+            </w:r>
+            <w:r>
+              <w:rPr>
+                <w:rFonts w:ascii="Times New Roman" w:hAnsi="Times New Roman"/>
+                <w:noProof/>
+                <w:webHidden/>
+                <w:sz w:val="24"/>
+                <w:szCs w:val="24"/>
+              </w:rPr>
+              <w:tab/>
+            </w:r>
+            <w:r>
+              <w:rPr>
+                <w:rFonts w:ascii="Times New Roman" w:hAnsi="Times New Roman"/>
+                <w:noProof/>
+                <w:webHidden/>
+                <w:sz w:val="24"/>
+                <w:szCs w:val="24"/>
+              </w:rPr>
+              <w:fldChar w:fldCharType="begin"/>
+            </w:r>
+            <w:r>
+              <w:rPr>
+                <w:rFonts w:ascii="Times New Roman" w:hAnsi="Times New Roman"/>
+                <w:noProof/>
+                <w:webHidden/>
+                <w:sz w:val="24"/>
+                <w:szCs w:val="24"/>
+              </w:rPr>
+              <w:instrText xml:space="preserve"> PAGEREF _Toc31796470 \h </w:instrText>
+            </w:r>
+            <w:r>
+              <w:rPr>
+                <w:rFonts w:ascii="Times New Roman" w:hAnsi="Times New Roman"/>
+                <w:noProof/>
+                <w:webHidden/>
+                <w:sz w:val="24"/>
+                <w:szCs w:val="24"/>
+              </w:rPr>
+            </w:r>
+            <w:r>
+              <w:rPr>
+                <w:rFonts w:ascii="Times New Roman" w:hAnsi="Times New Roman"/>
+                <w:noProof/>
+                <w:webHidden/>
+                <w:sz w:val="24"/>
+                <w:szCs w:val="24"/>
+              </w:rPr>
+              <w:fldChar w:fldCharType="separate"/>
+            </w:r>
+            <w:r>
+              <w:rPr>
+                <w:rFonts w:ascii="Times New Roman" w:hAnsi="Times New Roman"/>
+                <w:noProof/>
+                <w:webHidden/>
+                <w:sz w:val="24"/>
+                <w:szCs w:val="24"/>
+              </w:rPr>
+              <w:t>27</w:t>
+            </w:r>
+            <w:r>
+              <w:rPr>
+                <w:rFonts w:ascii="Times New Roman" w:hAnsi="Times New Roman"/>
+                <w:noProof/>
+                <w:webHidden/>
+                <w:sz w:val="24"/>
+                <w:szCs w:val="24"/>
+              </w:rPr>
+              <w:fldChar w:fldCharType="end"/>
+            </w:r>
+          </w:hyperlink>
+        </w:p>
+        <w:p>
+          <w:pPr>
+            <w:spacing w:line="360" w:lineRule="auto"/>
+          </w:pPr>
+          <w:r>
+            <w:rPr>
+              <w:rFonts w:ascii="Times New Roman" w:hAnsi="Times New Roman" w:cs="Times New Roman"/>
+              <w:b/>
+              <w:bCs/>
+              <w:noProof/>
+              <w:sz w:val="24"/>
+              <w:szCs w:val="24"/>
+            </w:rPr>
+            <w:fldChar w:fldCharType="end"/>
+          </w:r>
+        </w:p>
+      </w:sdtContent>
+    </w:sdt>
+    <w:p>
+      <w:pPr>
+        <w:tabs>
+          <w:tab w:val="left" w:pos="709"/>
+          <w:tab w:val="left" w:pos="1980"/>
+        </w:tabs>
+        <w:jc w:val="both"/>
         <w:rPr>
           <w:rFonts w:ascii="Times New Roman" w:hAnsi="Times New Roman" w:cs="Times New Roman"/>
           <w:b/>
           <w:color w:val="4472C4" w:themeColor="accent5"/>
           <w:sz w:val="40"/>
-          <w:lang w:val="en-US"/>
-        </w:rPr>
-        <w:t>2.</w:t>
-      </w:r>
-      <w:r>
+          <w:szCs w:val="40"/>
+          <w:lang w:val="en-US"/>
+        </w:rPr>
+      </w:pPr>
+    </w:p>
+    <w:p>
+      <w:pPr>
+        <w:tabs>
+          <w:tab w:val="left" w:pos="709"/>
+          <w:tab w:val="left" w:pos="1980"/>
+        </w:tabs>
+        <w:jc w:val="both"/>
+        <w:rPr>
+          <w:rFonts w:ascii="Times New Roman" w:hAnsi="Times New Roman" w:cs="Times New Roman"/>
+          <w:b/>
+          <w:sz w:val="40"/>
+          <w:lang w:val="en-US"/>
+        </w:rPr>
+      </w:pPr>
+    </w:p>
+    <w:p>
+      <w:pPr>
+        <w:tabs>
+          <w:tab w:val="left" w:pos="1208"/>
+        </w:tabs>
+        <w:jc w:val="both"/>
+        <w:rPr>
+          <w:rFonts w:ascii="Times New Roman" w:hAnsi="Times New Roman" w:cs="Times New Roman"/>
+          <w:sz w:val="24"/>
+          <w:lang w:val="en-US"/>
+        </w:rPr>
+      </w:pPr>
+    </w:p>
+    <w:p>
+      <w:pPr>
+        <w:tabs>
+          <w:tab w:val="left" w:pos="1208"/>
+        </w:tabs>
+        <w:jc w:val="both"/>
+        <w:rPr>
+          <w:rFonts w:ascii="Times New Roman" w:hAnsi="Times New Roman" w:cs="Times New Roman"/>
+          <w:sz w:val="24"/>
+          <w:lang w:val="en-US"/>
+        </w:rPr>
+      </w:pPr>
+    </w:p>
+    <w:p>
+      <w:pPr>
+        <w:tabs>
+          <w:tab w:val="left" w:pos="1208"/>
+        </w:tabs>
+        <w:jc w:val="both"/>
+        <w:rPr>
+          <w:rFonts w:ascii="Times New Roman" w:hAnsi="Times New Roman" w:cs="Times New Roman"/>
+          <w:sz w:val="24"/>
+          <w:lang w:val="en-US"/>
+        </w:rPr>
+      </w:pPr>
+    </w:p>
+    <w:p>
+      <w:pPr>
+        <w:tabs>
+          <w:tab w:val="left" w:pos="1208"/>
+        </w:tabs>
+        <w:jc w:val="both"/>
+        <w:rPr>
+          <w:rFonts w:ascii="Times New Roman" w:hAnsi="Times New Roman" w:cs="Times New Roman"/>
+          <w:sz w:val="24"/>
+          <w:lang w:val="en-US"/>
+        </w:rPr>
+      </w:pPr>
+    </w:p>
+    <w:p>
+      <w:pPr>
+        <w:tabs>
+          <w:tab w:val="left" w:pos="1208"/>
+        </w:tabs>
+        <w:jc w:val="both"/>
+        <w:rPr>
+          <w:rFonts w:ascii="Times New Roman" w:hAnsi="Times New Roman" w:cs="Times New Roman"/>
+          <w:sz w:val="24"/>
+          <w:lang w:val="en-US"/>
+        </w:rPr>
+      </w:pPr>
+    </w:p>
+    <w:p>
+      <w:pPr>
+        <w:tabs>
+          <w:tab w:val="left" w:pos="1208"/>
+        </w:tabs>
+        <w:jc w:val="both"/>
+        <w:rPr>
+          <w:rFonts w:ascii="Times New Roman" w:hAnsi="Times New Roman" w:cs="Times New Roman"/>
+          <w:sz w:val="24"/>
+          <w:lang w:val="en-US"/>
+        </w:rPr>
+      </w:pPr>
+    </w:p>
+    <w:p>
+      <w:pPr>
+        <w:tabs>
+          <w:tab w:val="left" w:pos="1208"/>
+        </w:tabs>
+        <w:jc w:val="both"/>
+        <w:rPr>
+          <w:rFonts w:ascii="Times New Roman" w:hAnsi="Times New Roman" w:cs="Times New Roman"/>
+          <w:sz w:val="24"/>
+          <w:lang w:val="en-US"/>
+        </w:rPr>
+      </w:pPr>
+    </w:p>
+    <w:p>
+      <w:pPr>
+        <w:tabs>
+          <w:tab w:val="left" w:pos="1208"/>
+        </w:tabs>
+        <w:jc w:val="both"/>
+        <w:rPr>
+          <w:rFonts w:ascii="Times New Roman" w:hAnsi="Times New Roman" w:cs="Times New Roman"/>
+          <w:sz w:val="24"/>
+          <w:lang w:val="en-US"/>
+        </w:rPr>
+      </w:pPr>
+    </w:p>
+    <w:p>
+      <w:pPr>
+        <w:tabs>
+          <w:tab w:val="left" w:pos="709"/>
+          <w:tab w:val="left" w:pos="1980"/>
+        </w:tabs>
+        <w:jc w:val="both"/>
         <w:rPr>
           <w:rFonts w:ascii="Times New Roman" w:hAnsi="Times New Roman" w:cs="Times New Roman"/>
           <w:b/>
@@ -3938,8 +4869,7 @@
           <w:sz w:val="40"/>
           <w:lang w:val="en-US"/>
         </w:rPr>
-        <w:t xml:space="preserve"> </w:t>
-      </w:r>
+      </w:pPr>
       <w:r>
         <w:rPr>
           <w:rFonts w:ascii="Times New Roman" w:hAnsi="Times New Roman" w:cs="Times New Roman"/>
@@ -3948,6 +4878,37 @@
           <w:sz w:val="40"/>
           <w:lang w:val="en-US"/>
         </w:rPr>
+        <w:lastRenderedPageBreak/>
+        <w:t>2</w:t>
+      </w:r>
+      <w:r>
+        <w:rPr>
+          <w:rFonts w:ascii="Times New Roman" w:hAnsi="Times New Roman" w:cs="Times New Roman"/>
+          <w:b/>
+          <w:color w:val="4472C4" w:themeColor="accent5"/>
+          <w:sz w:val="40"/>
+          <w:lang w:val="en-US"/>
+        </w:rPr>
+        <w:t>.</w:t>
+      </w:r>
+      <w:r>
+        <w:rPr>
+          <w:rFonts w:ascii="Times New Roman" w:hAnsi="Times New Roman" w:cs="Times New Roman"/>
+          <w:b/>
+          <w:color w:val="4472C4" w:themeColor="accent5"/>
+          <w:sz w:val="40"/>
+          <w:lang w:val="en-US"/>
+        </w:rPr>
+        <w:t xml:space="preserve"> </w:t>
+      </w:r>
+      <w:r>
+        <w:rPr>
+          <w:rFonts w:ascii="Times New Roman" w:hAnsi="Times New Roman" w:cs="Times New Roman"/>
+          <w:b/>
+          <w:color w:val="4472C4" w:themeColor="accent5"/>
+          <w:sz w:val="40"/>
+          <w:lang w:val="en-US"/>
+        </w:rPr>
         <w:t>Introducere</w:t>
       </w:r>
     </w:p>
@@ -4072,18 +5033,7 @@
           <w:szCs w:val="24"/>
           <w:shd w:val="clear" w:color="auto" w:fill="FFFFFF"/>
         </w:rPr>
-        <w:t>valide de formulare a instrucți</w:t>
-      </w:r>
-      <w:bookmarkStart w:id="0" w:name="_GoBack"/>
-      <w:bookmarkEnd w:id="0"/>
-      <w:r>
-        <w:rPr>
-          <w:rFonts w:ascii="Times New Roman" w:hAnsi="Times New Roman" w:cs="Times New Roman"/>
-          <w:sz w:val="24"/>
-          <w:szCs w:val="24"/>
-          <w:shd w:val="clear" w:color="auto" w:fill="FFFFFF"/>
-        </w:rPr>
-        <w:t>unilor pentru un </w:t>
+        <w:t>valide de formulare a instrucțiunilor pentru un </w:t>
       </w:r>
       <w:hyperlink r:id="rId9" w:tooltip="Computer" w:history="1">
         <w:r>
@@ -4201,7 +5151,25 @@
           <w:szCs w:val="24"/>
           <w:shd w:val="clear" w:color="auto" w:fill="FFFFFF"/>
         </w:rPr>
-        <w:t>Această temă, parsarea unui limbaj IMP, a reieșit din dorința de a înțelege mai bine modul în care un program, de dimensiuni și complexitați diferite, este adus din forma sa inițială (codul scris într-un editor de text) în forma sa finală (output-ul).</w:t>
+        <w:t>Această temă, parsarea unui limbaj IMP, a reieșit din dorința de a înțelege mai bine modul în care un program, de dimensiuni și complexitați diferite, este adus din forma sa inițială (codul scris într-un editor de text</w:t>
+      </w:r>
+      <w:r>
+        <w:rPr>
+          <w:rFonts w:ascii="Times New Roman" w:hAnsi="Times New Roman" w:cs="Times New Roman"/>
+          <w:sz w:val="24"/>
+          <w:szCs w:val="24"/>
+          <w:shd w:val="clear" w:color="auto" w:fill="FFFFFF"/>
+        </w:rPr>
+        <w:t>, codul sursă</w:t>
+      </w:r>
+      <w:r>
+        <w:rPr>
+          <w:rFonts w:ascii="Times New Roman" w:hAnsi="Times New Roman" w:cs="Times New Roman"/>
+          <w:sz w:val="24"/>
+          <w:szCs w:val="24"/>
+          <w:shd w:val="clear" w:color="auto" w:fill="FFFFFF"/>
+        </w:rPr>
+        <w:t>) în forma sa finală (output-ul).</w:t>
       </w:r>
       <w:r>
         <w:rPr>
@@ -5062,53 +6030,31 @@
     </w:p>
     <w:p>
       <w:pPr>
-        <w:tabs>
-          <w:tab w:val="left" w:pos="709"/>
-          <w:tab w:val="left" w:pos="1980"/>
-        </w:tabs>
-        <w:jc w:val="both"/>
-        <w:rPr>
-          <w:rFonts w:ascii="Times New Roman" w:hAnsi="Times New Roman" w:cs="Times New Roman"/>
-          <w:b/>
-          <w:color w:val="4472C4" w:themeColor="accent5"/>
-          <w:sz w:val="40"/>
-          <w:szCs w:val="40"/>
-          <w:lang w:val="en-US"/>
-        </w:rPr>
-      </w:pPr>
-      <w:r>
-        <w:rPr>
-          <w:rFonts w:ascii="Times New Roman" w:hAnsi="Times New Roman" w:cs="Times New Roman"/>
-          <w:b/>
-          <w:color w:val="4472C4" w:themeColor="accent5"/>
-          <w:sz w:val="40"/>
-          <w:szCs w:val="40"/>
+        <w:pStyle w:val="Heading1"/>
+        <w:rPr>
+          <w:lang w:val="en-US"/>
+        </w:rPr>
+      </w:pPr>
+      <w:bookmarkStart w:id="0" w:name="_Toc31796458"/>
+      <w:r>
+        <w:rPr>
           <w:lang w:val="en-US"/>
         </w:rPr>
         <w:t>3</w:t>
       </w:r>
       <w:r>
         <w:rPr>
-          <w:rFonts w:ascii="Times New Roman" w:hAnsi="Times New Roman" w:cs="Times New Roman"/>
-          <w:b/>
-          <w:color w:val="4472C4" w:themeColor="accent5"/>
-          <w:sz w:val="40"/>
-          <w:szCs w:val="40"/>
           <w:lang w:val="en-US"/>
         </w:rPr>
         <w:t xml:space="preserve">. </w:t>
       </w:r>
       <w:r>
         <w:rPr>
-          <w:rFonts w:ascii="Times New Roman" w:hAnsi="Times New Roman" w:cs="Times New Roman"/>
-          <w:b/>
-          <w:color w:val="4472C4" w:themeColor="accent5"/>
-          <w:sz w:val="40"/>
-          <w:szCs w:val="40"/>
           <w:lang w:val="en-US"/>
         </w:rPr>
         <w:t>Contribuții</w:t>
       </w:r>
+      <w:bookmarkEnd w:id="0"/>
     </w:p>
     <w:p>
       <w:pPr>
@@ -5745,54 +6691,31 @@
     </w:p>
     <w:p>
       <w:pPr>
-        <w:tabs>
-          <w:tab w:val="left" w:pos="709"/>
-          <w:tab w:val="left" w:pos="1980"/>
-        </w:tabs>
+        <w:pStyle w:val="Heading1"/>
         <w:spacing w:line="360" w:lineRule="auto"/>
-        <w:jc w:val="both"/>
-        <w:rPr>
-          <w:rFonts w:ascii="Times New Roman" w:hAnsi="Times New Roman" w:cs="Times New Roman"/>
-          <w:b/>
-          <w:color w:val="4472C4" w:themeColor="accent5"/>
-          <w:sz w:val="40"/>
-          <w:lang w:val="en-US"/>
-        </w:rPr>
-      </w:pPr>
-      <w:r>
-        <w:rPr>
-          <w:rFonts w:ascii="Times New Roman" w:hAnsi="Times New Roman" w:cs="Times New Roman"/>
-          <w:b/>
-          <w:color w:val="4472C4" w:themeColor="accent5"/>
-          <w:sz w:val="40"/>
+        <w:rPr>
+          <w:lang w:val="en-US"/>
+        </w:rPr>
+      </w:pPr>
+      <w:bookmarkStart w:id="1" w:name="_Toc31796459"/>
+      <w:r>
+        <w:rPr>
           <w:lang w:val="en-US"/>
         </w:rPr>
         <w:lastRenderedPageBreak/>
         <w:t>4. Implementare și testare</w:t>
       </w:r>
-    </w:p>
-    <w:p>
-      <w:pPr>
-        <w:tabs>
-          <w:tab w:val="left" w:pos="709"/>
-          <w:tab w:val="left" w:pos="1980"/>
-        </w:tabs>
-        <w:spacing w:line="360" w:lineRule="auto"/>
-        <w:jc w:val="both"/>
-        <w:rPr>
-          <w:rFonts w:ascii="Times New Roman" w:hAnsi="Times New Roman" w:cs="Times New Roman"/>
-          <w:b/>
-          <w:i/>
-          <w:color w:val="4472C4" w:themeColor="accent5"/>
-          <w:sz w:val="32"/>
-          <w:lang w:val="en-US"/>
-        </w:rPr>
-      </w:pPr>
-      <w:r>
-        <w:rPr>
-          <w:rFonts w:ascii="Times New Roman" w:hAnsi="Times New Roman" w:cs="Times New Roman"/>
-          <w:b/>
-          <w:color w:val="4472C4" w:themeColor="accent5"/>
+      <w:bookmarkEnd w:id="1"/>
+    </w:p>
+    <w:p>
+      <w:pPr>
+        <w:pStyle w:val="Heading2"/>
+        <w:rPr>
+          <w:lang w:val="en-US"/>
+        </w:rPr>
+      </w:pPr>
+      <w:r>
+        <w:rPr>
           <w:sz w:val="40"/>
           <w:lang w:val="en-US"/>
         </w:rPr>
@@ -5800,25 +6723,19 @@
       </w:r>
       <w:r>
         <w:rPr>
-          <w:rFonts w:ascii="Times New Roman" w:hAnsi="Times New Roman" w:cs="Times New Roman"/>
-          <w:b/>
-          <w:color w:val="4472C4" w:themeColor="accent5"/>
-          <w:sz w:val="32"/>
-          <w:lang w:val="en-US"/>
-        </w:rPr>
-        <w:t xml:space="preserve">4.1. </w:t>
-      </w:r>
-      <w:r>
-        <w:rPr>
-          <w:rFonts w:ascii="Times New Roman" w:hAnsi="Times New Roman" w:cs="Times New Roman"/>
-          <w:b/>
-          <w:i/>
-          <w:color w:val="4472C4" w:themeColor="accent5"/>
-          <w:sz w:val="32"/>
-          <w:lang w:val="en-US"/>
-        </w:rPr>
-        <w:t>Limbajul IMP</w:t>
-      </w:r>
+          <w:sz w:val="40"/>
+          <w:lang w:val="en-US"/>
+        </w:rPr>
+        <w:tab/>
+      </w:r>
+      <w:bookmarkStart w:id="2" w:name="_Toc31796460"/>
+      <w:r>
+        <w:rPr>
+          <w:lang w:val="en-US"/>
+        </w:rPr>
+        <w:t>4.1. Limbajul IMP</w:t>
+      </w:r>
+      <w:bookmarkEnd w:id="2"/>
     </w:p>
     <w:p>
       <w:pPr>
@@ -7328,43 +8245,21 @@
     </w:p>
     <w:p>
       <w:pPr>
-        <w:tabs>
-          <w:tab w:val="left" w:pos="709"/>
-          <w:tab w:val="left" w:pos="1980"/>
-        </w:tabs>
+        <w:pStyle w:val="Heading2"/>
         <w:spacing w:line="360" w:lineRule="auto"/>
-        <w:jc w:val="both"/>
-        <w:rPr>
-          <w:rFonts w:ascii="Times New Roman" w:hAnsi="Times New Roman" w:cs="Times New Roman"/>
-          <w:b/>
-          <w:i/>
-          <w:color w:val="4472C4" w:themeColor="accent5"/>
-          <w:sz w:val="32"/>
-          <w:lang w:val="en-US"/>
-        </w:rPr>
-      </w:pPr>
-      <w:r>
-        <w:rPr>
-          <w:rFonts w:ascii="Times New Roman" w:hAnsi="Times New Roman" w:cs="Times New Roman"/>
-          <w:b/>
-          <w:color w:val="4472C4" w:themeColor="accent5"/>
-          <w:sz w:val="32"/>
+        <w:rPr>
+          <w:lang w:val="en-US"/>
+        </w:rPr>
+      </w:pPr>
+      <w:bookmarkStart w:id="3" w:name="_Toc31796461"/>
+      <w:r>
+        <w:rPr>
           <w:lang w:val="en-US"/>
         </w:rPr>
         <w:lastRenderedPageBreak/>
-        <w:t xml:space="preserve">4.2. </w:t>
-      </w:r>
-      <w:r>
-        <w:rPr>
-          <w:rFonts w:ascii="Times New Roman" w:hAnsi="Times New Roman" w:cs="Times New Roman"/>
-          <w:b/>
-          <w:i/>
-          <w:color w:val="4472C4" w:themeColor="accent5"/>
-          <w:sz w:val="32"/>
-          <w:lang w:val="en-US"/>
-        </w:rPr>
-        <w:t>Generarea AST-ului</w:t>
-      </w:r>
+        <w:t>4.2. Generarea AST-ului</w:t>
+      </w:r>
+      <w:bookmarkEnd w:id="3"/>
     </w:p>
     <w:p>
       <w:pPr>
@@ -7724,7 +8619,21 @@
           <w:sz w:val="24"/>
         </w:rPr>
         <w:tab/>
-        <w:t xml:space="preserve">AST-ul este o componentă esențială în realizarea lucrării, deoarece reprezintă structura de bază a proiectului. El este folosit atât la verificarea codului sursă, dar el mai important rol este acela de a evalua codul sursă și de aflare a rezultatului. AST-ul este </w:t>
+        <w:t xml:space="preserve">AST-ul este o componentă esențială în realizarea lucrării, deoarece reprezintă structura de bază a proiectului. El este folosit atât la verificarea codului sursă, dar </w:t>
+      </w:r>
+      <w:r>
+        <w:rPr>
+          <w:rFonts w:ascii="Times New Roman" w:hAnsi="Times New Roman" w:cs="Times New Roman"/>
+          <w:sz w:val="24"/>
+        </w:rPr>
+        <w:t>c</w:t>
+      </w:r>
+      <w:r>
+        <w:rPr>
+          <w:rFonts w:ascii="Times New Roman" w:hAnsi="Times New Roman" w:cs="Times New Roman"/>
+          <w:sz w:val="24"/>
+        </w:rPr>
+        <w:t xml:space="preserve">el mai important rol este acela de a evalua codul sursă și de aflare a rezultatului. AST-ul este </w:t>
       </w:r>
       <w:r>
         <w:rPr>
@@ -7738,7 +8647,21 @@
           <w:rFonts w:ascii="Times New Roman" w:hAnsi="Times New Roman" w:cs="Times New Roman"/>
           <w:sz w:val="24"/>
         </w:rPr>
-        <w:t xml:space="preserve">tură de dată specifică limbajului Scala, ci anume </w:t>
+        <w:t>tură de da</w:t>
+      </w:r>
+      <w:r>
+        <w:rPr>
+          <w:rFonts w:ascii="Times New Roman" w:hAnsi="Times New Roman" w:cs="Times New Roman"/>
+          <w:sz w:val="24"/>
+        </w:rPr>
+        <w:t>tă specifică limbajului Scala, ș</w:t>
+      </w:r>
+      <w:r>
+        <w:rPr>
+          <w:rFonts w:ascii="Times New Roman" w:hAnsi="Times New Roman" w:cs="Times New Roman"/>
+          <w:sz w:val="24"/>
+        </w:rPr>
+        <w:t xml:space="preserve">i anume </w:t>
       </w:r>
       <w:r>
         <w:rPr>
@@ -10464,43 +11387,21 @@
     </w:p>
     <w:p>
       <w:pPr>
-        <w:tabs>
-          <w:tab w:val="left" w:pos="709"/>
-          <w:tab w:val="left" w:pos="1980"/>
-        </w:tabs>
+        <w:pStyle w:val="Heading2"/>
         <w:spacing w:line="360" w:lineRule="auto"/>
-        <w:jc w:val="both"/>
-        <w:rPr>
-          <w:rFonts w:ascii="Times New Roman" w:hAnsi="Times New Roman" w:cs="Times New Roman"/>
-          <w:b/>
-          <w:i/>
-          <w:color w:val="4472C4" w:themeColor="accent5"/>
-          <w:sz w:val="32"/>
-          <w:lang w:val="en-US"/>
-        </w:rPr>
-      </w:pPr>
-      <w:r>
-        <w:rPr>
-          <w:rFonts w:ascii="Times New Roman" w:hAnsi="Times New Roman" w:cs="Times New Roman"/>
-          <w:b/>
-          <w:color w:val="4472C4" w:themeColor="accent5"/>
-          <w:sz w:val="32"/>
+        <w:rPr>
+          <w:lang w:val="en-US"/>
+        </w:rPr>
+      </w:pPr>
+      <w:bookmarkStart w:id="4" w:name="_Toc31796462"/>
+      <w:r>
+        <w:rPr>
           <w:lang w:val="en-US"/>
         </w:rPr>
         <w:lastRenderedPageBreak/>
-        <w:t xml:space="preserve">4.3. </w:t>
-      </w:r>
-      <w:r>
-        <w:rPr>
-          <w:rFonts w:ascii="Times New Roman" w:hAnsi="Times New Roman" w:cs="Times New Roman"/>
-          <w:b/>
-          <w:i/>
-          <w:color w:val="4472C4" w:themeColor="accent5"/>
-          <w:sz w:val="32"/>
-          <w:lang w:val="en-US"/>
-        </w:rPr>
-        <w:t>Regulile de parsare</w:t>
-      </w:r>
+        <w:t>4.3. Regulile de parsare</w:t>
+      </w:r>
+      <w:bookmarkEnd w:id="4"/>
     </w:p>
     <w:p>
       <w:pPr>
@@ -10874,7 +11775,15 @@
           <w:sz w:val="24"/>
           <w:lang w:val="en-US"/>
         </w:rPr>
-        <w:t xml:space="preserve"> exemplu de regulă este următoarea.</w:t>
+        <w:t xml:space="preserve"> ex</w:t>
+      </w:r>
+      <w:r>
+        <w:rPr>
+          <w:rFonts w:ascii="Times New Roman" w:hAnsi="Times New Roman" w:cs="Times New Roman"/>
+          <w:sz w:val="24"/>
+          <w:lang w:val="en-US"/>
+        </w:rPr>
+        <w:t>emplu de regulă este următoarea:</w:t>
       </w:r>
     </w:p>
     <w:p>
@@ -13733,20 +14642,66 @@
         <w:jc w:val="both"/>
         <w:rPr>
           <w:rFonts w:ascii="Times New Roman" w:hAnsi="Times New Roman" w:cs="Times New Roman"/>
-          <w:sz w:val="24"/>
-          <w:lang w:val="en-US"/>
-        </w:rPr>
-      </w:pPr>
-      <w:r>
-        <w:rPr>
-          <w:rFonts w:ascii="Times New Roman" w:hAnsi="Times New Roman" w:cs="Times New Roman"/>
           <w:b/>
           <w:color w:val="4472C4" w:themeColor="accent5"/>
           <w:sz w:val="32"/>
           <w:lang w:val="en-US"/>
         </w:rPr>
+      </w:pPr>
+    </w:p>
+    <w:p>
+      <w:pPr>
+        <w:pStyle w:val="Heading2"/>
+        <w:spacing w:line="360" w:lineRule="auto"/>
+        <w:rPr>
+          <w:sz w:val="24"/>
+          <w:lang w:val="en-US"/>
+        </w:rPr>
+      </w:pPr>
+      <w:bookmarkStart w:id="5" w:name="_Toc31796463"/>
+      <w:r>
+        <w:rPr>
+          <w:lang w:val="en-US"/>
+        </w:rPr>
+        <w:lastRenderedPageBreak/>
         <w:t>4.4</w:t>
       </w:r>
+      <w:r>
+        <w:rPr>
+          <w:lang w:val="en-US"/>
+        </w:rPr>
+        <w:t xml:space="preserve">. </w:t>
+      </w:r>
+      <w:r>
+        <w:rPr>
+          <w:i/>
+          <w:lang w:val="en-US"/>
+        </w:rPr>
+        <w:t xml:space="preserve">Flow-ul </w:t>
+      </w:r>
+      <w:r>
+        <w:rPr>
+          <w:lang w:val="en-US"/>
+        </w:rPr>
+        <w:t>de lucru</w:t>
+      </w:r>
+      <w:bookmarkEnd w:id="5"/>
+    </w:p>
+    <w:p>
+      <w:pPr>
+        <w:tabs>
+          <w:tab w:val="left" w:pos="709"/>
+          <w:tab w:val="left" w:pos="1980"/>
+        </w:tabs>
+        <w:spacing w:line="360" w:lineRule="auto"/>
+        <w:jc w:val="both"/>
+        <w:rPr>
+          <w:rFonts w:ascii="Times New Roman" w:hAnsi="Times New Roman" w:cs="Times New Roman"/>
+          <w:i/>
+          <w:sz w:val="24"/>
+          <w:lang w:val="en-US"/>
+        </w:rPr>
+      </w:pPr>
       <w:r>
         <w:rPr>
           <w:rFonts w:ascii="Times New Roman" w:hAnsi="Times New Roman" w:cs="Times New Roman"/>
@@ -13755,54 +14710,6 @@
           <w:sz w:val="32"/>
           <w:lang w:val="en-US"/>
         </w:rPr>
-        <w:t xml:space="preserve">. </w:t>
-      </w:r>
-      <w:r>
-        <w:rPr>
-          <w:rFonts w:ascii="Times New Roman" w:hAnsi="Times New Roman" w:cs="Times New Roman"/>
-          <w:b/>
-          <w:i/>
-          <w:color w:val="4472C4" w:themeColor="accent5"/>
-          <w:sz w:val="32"/>
-          <w:lang w:val="en-US"/>
-        </w:rPr>
-        <w:t xml:space="preserve">Flow-ul </w:t>
-      </w:r>
-      <w:r>
-        <w:rPr>
-          <w:rFonts w:ascii="Times New Roman" w:hAnsi="Times New Roman" w:cs="Times New Roman"/>
-          <w:b/>
-          <w:color w:val="4472C4" w:themeColor="accent5"/>
-          <w:sz w:val="32"/>
-          <w:lang w:val="en-US"/>
-        </w:rPr>
-        <w:t>de lucru</w:t>
-      </w:r>
-    </w:p>
-    <w:p>
-      <w:pPr>
-        <w:tabs>
-          <w:tab w:val="left" w:pos="709"/>
-          <w:tab w:val="left" w:pos="1980"/>
-        </w:tabs>
-        <w:spacing w:line="360" w:lineRule="auto"/>
-        <w:jc w:val="both"/>
-        <w:rPr>
-          <w:rFonts w:ascii="Times New Roman" w:hAnsi="Times New Roman" w:cs="Times New Roman"/>
-          <w:i/>
-          <w:sz w:val="24"/>
-          <w:lang w:val="en-US"/>
-        </w:rPr>
-      </w:pPr>
-      <w:r>
-        <w:rPr>
-          <w:rFonts w:ascii="Times New Roman" w:hAnsi="Times New Roman" w:cs="Times New Roman"/>
-          <w:b/>
-          <w:color w:val="4472C4" w:themeColor="accent5"/>
-          <w:sz w:val="32"/>
-          <w:lang w:val="en-US"/>
-        </w:rPr>
-        <w:lastRenderedPageBreak/>
         <w:tab/>
       </w:r>
       <w:r>
@@ -14140,6 +15047,7 @@
           <w:rFonts w:ascii="Times New Roman" w:hAnsi="Times New Roman" w:cs="Times New Roman"/>
           <w:sz w:val="24"/>
         </w:rPr>
+        <w:lastRenderedPageBreak/>
         <w:tab/>
         <w:t>În partea de sus a ferestrei de interacțiune</w:t>
       </w:r>
@@ -14163,15 +15071,7 @@
           <w:rFonts w:ascii="Times New Roman" w:hAnsi="Times New Roman" w:cs="Times New Roman"/>
           <w:sz w:val="24"/>
         </w:rPr>
-        <w:t xml:space="preserve"> (apăsarea acestui buton va determina curățarea spațiului rezervat </w:t>
-      </w:r>
-      <w:r>
-        <w:rPr>
-          <w:rFonts w:ascii="Times New Roman" w:hAnsi="Times New Roman" w:cs="Times New Roman"/>
-          <w:sz w:val="24"/>
-        </w:rPr>
-        <w:lastRenderedPageBreak/>
-        <w:t xml:space="preserve">scierii de cod. După curățarea spațiului, utilizatorul poate introduce codul dorit), </w:t>
+        <w:t xml:space="preserve"> (apăsarea acestui buton va determina curățarea spațiului rezervat scierii de cod. După curățarea spațiului, utilizatorul poate introduce codul dorit), </w:t>
       </w:r>
       <w:r>
         <w:rPr>
@@ -14341,7 +15241,14 @@
           <w:rFonts w:ascii="Times New Roman" w:hAnsi="Times New Roman" w:cs="Times New Roman"/>
           <w:sz w:val="24"/>
         </w:rPr>
-        <w:t xml:space="preserve"> curăță fereastra specifică afisării rezultatului.</w:t>
+        <w:t xml:space="preserve"> curăță fereastra s</w:t>
+      </w:r>
+      <w:r>
+        <w:rPr>
+          <w:rFonts w:ascii="Times New Roman" w:hAnsi="Times New Roman" w:cs="Times New Roman"/>
+          <w:sz w:val="24"/>
+        </w:rPr>
+        <w:t>pecifică afisării rezultatului.</w:t>
       </w:r>
     </w:p>
     <w:p>
@@ -14354,12 +15261,11 @@
         <w:jc w:val="both"/>
         <w:rPr>
           <w:rFonts w:ascii="Times New Roman" w:hAnsi="Times New Roman" w:cs="Times New Roman"/>
-          <w:b/>
-          <w:color w:val="4472C4" w:themeColor="accent5"/>
-          <w:sz w:val="32"/>
-          <w:lang w:val="en-US"/>
-        </w:rPr>
-      </w:pPr>
+          <w:sz w:val="24"/>
+        </w:rPr>
+      </w:pPr>
+      <w:bookmarkStart w:id="6" w:name="_GoBack"/>
+      <w:bookmarkEnd w:id="6"/>
     </w:p>
     <w:p>
       <w:pPr>
@@ -14734,6 +15640,7 @@
           <w:sz w:val="24"/>
           <w:lang w:eastAsia="ro-RO"/>
         </w:rPr>
+        <w:lastRenderedPageBreak/>
         <mc:AlternateContent>
           <mc:Choice Requires="wps">
             <w:drawing>
@@ -15323,7 +16230,6 @@
           <w:sz w:val="24"/>
           <w:lang w:eastAsia="ro-RO"/>
         </w:rPr>
-        <w:lastRenderedPageBreak/>
         <mc:AlternateContent>
           <mc:Choice Requires="wps">
             <w:drawing>
@@ -17159,6 +18065,7 @@
           <w:sz w:val="24"/>
           <w:lang w:val="en-US"/>
         </w:rPr>
+        <w:lastRenderedPageBreak/>
         <w:tab/>
         <w:t xml:space="preserve">După </w:t>
       </w:r>
@@ -17225,7 +18132,6 @@
           <w:sz w:val="24"/>
           <w:lang w:val="en-US"/>
         </w:rPr>
-        <w:lastRenderedPageBreak/>
         <w:tab/>
         <w:t xml:space="preserve">Evaluarea are loc prin parcuregrea AST-ului </w:t>
       </w:r>
@@ -17967,16 +18873,7 @@
           <w:sz w:val="24"/>
           <w:lang w:val="en-US"/>
         </w:rPr>
-        <w:t xml:space="preserve">această </w:t>
-      </w:r>
-      <w:r>
-        <w:rPr>
-          <w:rFonts w:ascii="Times New Roman" w:hAnsi="Times New Roman" w:cs="Times New Roman"/>
-          <w:sz w:val="24"/>
-          <w:lang w:val="en-US"/>
-        </w:rPr>
-        <w:lastRenderedPageBreak/>
-        <w:t xml:space="preserve">mapă </w:t>
+        <w:t xml:space="preserve">această mapă </w:t>
       </w:r>
       <w:proofErr w:type="gramStart"/>
       <w:r>
@@ -18655,12 +19552,37 @@
     </w:p>
     <w:p>
       <w:pPr>
-        <w:tabs>
-          <w:tab w:val="left" w:pos="709"/>
-          <w:tab w:val="left" w:pos="1980"/>
-        </w:tabs>
+        <w:pStyle w:val="Heading2"/>
         <w:spacing w:line="360" w:lineRule="auto"/>
-        <w:jc w:val="both"/>
+        <w:rPr>
+          <w:lang w:val="en-US"/>
+        </w:rPr>
+      </w:pPr>
+      <w:bookmarkStart w:id="7" w:name="_Toc31796464"/>
+      <w:r>
+        <w:rPr>
+          <w:lang w:val="en-US"/>
+        </w:rPr>
+        <w:lastRenderedPageBreak/>
+        <w:t>4.5. Tratarea erorilor</w:t>
+      </w:r>
+      <w:bookmarkEnd w:id="7"/>
+    </w:p>
+    <w:p>
+      <w:pPr>
+        <w:tabs>
+          <w:tab w:val="left" w:pos="709"/>
+          <w:tab w:val="left" w:pos="1980"/>
+        </w:tabs>
+        <w:spacing w:line="360" w:lineRule="auto"/>
+        <w:jc w:val="both"/>
+        <w:rPr>
+          <w:rFonts w:ascii="Times New Roman" w:hAnsi="Times New Roman" w:cs="Times New Roman"/>
+          <w:sz w:val="24"/>
+          <w:lang w:val="en-US"/>
+        </w:rPr>
+      </w:pPr>
+      <w:r>
         <w:rPr>
           <w:rFonts w:ascii="Times New Roman" w:hAnsi="Times New Roman" w:cs="Times New Roman"/>
           <w:b/>
@@ -18669,53 +19591,6 @@
           <w:sz w:val="32"/>
           <w:lang w:val="en-US"/>
         </w:rPr>
-      </w:pPr>
-      <w:r>
-        <w:rPr>
-          <w:rFonts w:ascii="Times New Roman" w:hAnsi="Times New Roman" w:cs="Times New Roman"/>
-          <w:b/>
-          <w:color w:val="4472C4" w:themeColor="accent5"/>
-          <w:sz w:val="32"/>
-          <w:lang w:val="en-US"/>
-        </w:rPr>
-        <w:t xml:space="preserve">4.5. </w:t>
-      </w:r>
-      <w:r>
-        <w:rPr>
-          <w:rFonts w:ascii="Times New Roman" w:hAnsi="Times New Roman" w:cs="Times New Roman"/>
-          <w:b/>
-          <w:i/>
-          <w:color w:val="4472C4" w:themeColor="accent5"/>
-          <w:sz w:val="32"/>
-          <w:lang w:val="en-US"/>
-        </w:rPr>
-        <w:t>Tratarea erorilor</w:t>
-      </w:r>
-    </w:p>
-    <w:p>
-      <w:pPr>
-        <w:tabs>
-          <w:tab w:val="left" w:pos="709"/>
-          <w:tab w:val="left" w:pos="1980"/>
-        </w:tabs>
-        <w:spacing w:line="360" w:lineRule="auto"/>
-        <w:jc w:val="both"/>
-        <w:rPr>
-          <w:rFonts w:ascii="Times New Roman" w:hAnsi="Times New Roman" w:cs="Times New Roman"/>
-          <w:sz w:val="24"/>
-          <w:lang w:val="en-US"/>
-        </w:rPr>
-      </w:pPr>
-      <w:r>
-        <w:rPr>
-          <w:rFonts w:ascii="Times New Roman" w:hAnsi="Times New Roman" w:cs="Times New Roman"/>
-          <w:b/>
-          <w:i/>
-          <w:color w:val="4472C4" w:themeColor="accent5"/>
-          <w:sz w:val="32"/>
-          <w:lang w:val="en-US"/>
-        </w:rPr>
-        <w:lastRenderedPageBreak/>
         <w:tab/>
       </w:r>
       <w:r>
@@ -19470,70 +20345,39 @@
     </w:p>
     <w:p>
       <w:pPr>
-        <w:tabs>
-          <w:tab w:val="left" w:pos="709"/>
-          <w:tab w:val="left" w:pos="1980"/>
-        </w:tabs>
-        <w:spacing w:line="360" w:lineRule="auto"/>
-        <w:jc w:val="both"/>
-        <w:rPr>
-          <w:rFonts w:ascii="Times New Roman" w:hAnsi="Times New Roman" w:cs="Times New Roman"/>
-          <w:b/>
-          <w:color w:val="4472C4" w:themeColor="accent5"/>
-          <w:sz w:val="32"/>
-          <w:lang w:val="en-US"/>
-        </w:rPr>
-      </w:pPr>
-    </w:p>
-    <w:p>
-      <w:pPr>
-        <w:tabs>
-          <w:tab w:val="left" w:pos="709"/>
-          <w:tab w:val="left" w:pos="1980"/>
-        </w:tabs>
-        <w:spacing w:line="360" w:lineRule="auto"/>
-        <w:jc w:val="both"/>
-        <w:rPr>
-          <w:rFonts w:ascii="Times New Roman" w:hAnsi="Times New Roman" w:cs="Times New Roman"/>
-          <w:b/>
-          <w:i/>
-          <w:color w:val="4472C4" w:themeColor="accent5"/>
-          <w:sz w:val="32"/>
-          <w:lang w:val="en-US"/>
-        </w:rPr>
-      </w:pPr>
-      <w:r>
-        <w:rPr>
-          <w:rFonts w:ascii="Times New Roman" w:hAnsi="Times New Roman" w:cs="Times New Roman"/>
-          <w:b/>
-          <w:color w:val="4472C4" w:themeColor="accent5"/>
-          <w:sz w:val="32"/>
-          <w:lang w:val="en-US"/>
-        </w:rPr>
-        <w:lastRenderedPageBreak/>
+        <w:pStyle w:val="Heading2"/>
+        <w:rPr>
+          <w:lang w:val="en-US"/>
+        </w:rPr>
+      </w:pPr>
+    </w:p>
+    <w:p>
+      <w:pPr>
+        <w:pStyle w:val="Heading2"/>
+        <w:rPr>
+          <w:lang w:val="en-US"/>
+        </w:rPr>
+      </w:pPr>
+      <w:bookmarkStart w:id="8" w:name="_Toc31796465"/>
+      <w:r>
+        <w:rPr>
+          <w:lang w:val="en-US"/>
+        </w:rPr>
         <w:t>4.6</w:t>
       </w:r>
       <w:r>
         <w:rPr>
-          <w:rFonts w:ascii="Times New Roman" w:hAnsi="Times New Roman" w:cs="Times New Roman"/>
-          <w:b/>
-          <w:color w:val="4472C4" w:themeColor="accent5"/>
-          <w:sz w:val="32"/>
           <w:lang w:val="en-US"/>
         </w:rPr>
         <w:t xml:space="preserve">. </w:t>
       </w:r>
       <w:r>
         <w:rPr>
-          <w:rFonts w:ascii="Times New Roman" w:hAnsi="Times New Roman" w:cs="Times New Roman"/>
-          <w:b/>
-          <w:i/>
-          <w:color w:val="4472C4" w:themeColor="accent5"/>
-          <w:sz w:val="32"/>
           <w:lang w:val="en-US"/>
         </w:rPr>
         <w:t>Despre Scala</w:t>
       </w:r>
+      <w:bookmarkEnd w:id="8"/>
     </w:p>
     <w:p>
       <w:pPr>
@@ -20291,50 +21135,26 @@
     </w:p>
     <w:p>
       <w:pPr>
-        <w:tabs>
-          <w:tab w:val="left" w:pos="709"/>
-          <w:tab w:val="left" w:pos="1980"/>
-        </w:tabs>
-        <w:spacing w:line="360" w:lineRule="auto"/>
-        <w:jc w:val="both"/>
-        <w:rPr>
-          <w:rFonts w:ascii="Times New Roman" w:hAnsi="Times New Roman" w:cs="Times New Roman"/>
-          <w:sz w:val="24"/>
-          <w:lang w:val="en-US"/>
-        </w:rPr>
-      </w:pPr>
-      <w:r>
-        <w:rPr>
-          <w:rFonts w:ascii="Times New Roman" w:hAnsi="Times New Roman" w:cs="Times New Roman"/>
-          <w:b/>
-          <w:color w:val="4472C4" w:themeColor="accent5"/>
-          <w:sz w:val="32"/>
-          <w:lang w:val="en-US"/>
-        </w:rPr>
-        <w:lastRenderedPageBreak/>
+        <w:pStyle w:val="Heading2"/>
+        <w:rPr>
+          <w:sz w:val="24"/>
+          <w:lang w:val="en-US"/>
+        </w:rPr>
+      </w:pPr>
+      <w:bookmarkStart w:id="9" w:name="_Toc31796466"/>
+      <w:r>
+        <w:rPr>
+          <w:lang w:val="en-US"/>
+        </w:rPr>
         <w:t>4.7</w:t>
       </w:r>
       <w:r>
         <w:rPr>
-          <w:rFonts w:ascii="Times New Roman" w:hAnsi="Times New Roman" w:cs="Times New Roman"/>
-          <w:b/>
-          <w:color w:val="4472C4" w:themeColor="accent5"/>
-          <w:sz w:val="32"/>
-          <w:lang w:val="en-US"/>
-        </w:rPr>
-        <w:t xml:space="preserve">. </w:t>
-      </w:r>
-      <w:r>
-        <w:rPr>
-          <w:rFonts w:ascii="Times New Roman" w:hAnsi="Times New Roman" w:cs="Times New Roman"/>
-          <w:b/>
-          <w:i/>
-          <w:color w:val="4472C4" w:themeColor="accent5"/>
-          <w:sz w:val="32"/>
-          <w:lang w:val="en-US"/>
-        </w:rPr>
-        <w:t>Despre sbt</w:t>
-      </w:r>
+          <w:lang w:val="en-US"/>
+        </w:rPr>
+        <w:t>. Despre sbt</w:t>
+      </w:r>
+      <w:bookmarkEnd w:id="9"/>
     </w:p>
     <w:p>
       <w:pPr>
@@ -20926,49 +21746,26 @@
     </w:p>
     <w:p>
       <w:pPr>
-        <w:tabs>
-          <w:tab w:val="left" w:pos="709"/>
-          <w:tab w:val="left" w:pos="1980"/>
-        </w:tabs>
-        <w:spacing w:line="360" w:lineRule="auto"/>
-        <w:jc w:val="both"/>
-        <w:rPr>
-          <w:rFonts w:ascii="Times New Roman" w:hAnsi="Times New Roman" w:cs="Times New Roman"/>
-          <w:sz w:val="24"/>
-          <w:lang w:val="en-US"/>
-        </w:rPr>
-      </w:pPr>
-      <w:r>
-        <w:rPr>
-          <w:rFonts w:ascii="Times New Roman" w:hAnsi="Times New Roman" w:cs="Times New Roman"/>
-          <w:b/>
-          <w:color w:val="4472C4" w:themeColor="accent5"/>
-          <w:sz w:val="32"/>
+        <w:pStyle w:val="Heading2"/>
+        <w:rPr>
+          <w:sz w:val="24"/>
+          <w:lang w:val="en-US"/>
+        </w:rPr>
+      </w:pPr>
+      <w:bookmarkStart w:id="10" w:name="_Toc31796467"/>
+      <w:r>
+        <w:rPr>
           <w:lang w:val="en-US"/>
         </w:rPr>
         <w:t>4.8</w:t>
       </w:r>
       <w:r>
         <w:rPr>
-          <w:rFonts w:ascii="Times New Roman" w:hAnsi="Times New Roman" w:cs="Times New Roman"/>
-          <w:b/>
-          <w:color w:val="4472C4" w:themeColor="accent5"/>
-          <w:sz w:val="32"/>
-          <w:lang w:val="en-US"/>
-        </w:rPr>
-        <w:t xml:space="preserve">. </w:t>
-      </w:r>
-      <w:r>
-        <w:rPr>
-          <w:rFonts w:ascii="Times New Roman" w:hAnsi="Times New Roman" w:cs="Times New Roman"/>
-          <w:b/>
-          <w:i/>
-          <w:color w:val="4472C4" w:themeColor="accent5"/>
-          <w:sz w:val="32"/>
-          <w:lang w:val="en-US"/>
-        </w:rPr>
-        <w:t>Despre JavaFX</w:t>
-      </w:r>
+          <w:lang w:val="en-US"/>
+        </w:rPr>
+        <w:t>. Despre JavaFX</w:t>
+      </w:r>
+      <w:bookmarkEnd w:id="10"/>
     </w:p>
     <w:p>
       <w:pPr>
@@ -21378,52 +22175,26 @@
     </w:p>
     <w:p>
       <w:pPr>
-        <w:tabs>
-          <w:tab w:val="left" w:pos="709"/>
-          <w:tab w:val="left" w:pos="1980"/>
-        </w:tabs>
+        <w:pStyle w:val="Heading2"/>
         <w:spacing w:line="360" w:lineRule="auto"/>
-        <w:jc w:val="both"/>
-        <w:rPr>
-          <w:rFonts w:ascii="Times New Roman" w:hAnsi="Times New Roman" w:cs="Times New Roman"/>
-          <w:b/>
-          <w:i/>
-          <w:color w:val="4472C4" w:themeColor="accent5"/>
-          <w:sz w:val="32"/>
-          <w:lang w:val="en-US"/>
-        </w:rPr>
-      </w:pPr>
-      <w:r>
-        <w:rPr>
-          <w:rFonts w:ascii="Times New Roman" w:hAnsi="Times New Roman" w:cs="Times New Roman"/>
-          <w:b/>
-          <w:color w:val="4472C4" w:themeColor="accent5"/>
-          <w:sz w:val="32"/>
+        <w:rPr>
+          <w:lang w:val="en-US"/>
+        </w:rPr>
+      </w:pPr>
+      <w:bookmarkStart w:id="11" w:name="_Toc31796468"/>
+      <w:r>
+        <w:rPr>
           <w:lang w:val="en-US"/>
         </w:rPr>
         <w:t>4.9</w:t>
       </w:r>
       <w:r>
         <w:rPr>
-          <w:rFonts w:ascii="Times New Roman" w:hAnsi="Times New Roman" w:cs="Times New Roman"/>
-          <w:b/>
-          <w:color w:val="4472C4" w:themeColor="accent5"/>
-          <w:sz w:val="32"/>
-          <w:lang w:val="en-US"/>
-        </w:rPr>
-        <w:t xml:space="preserve">. </w:t>
-      </w:r>
-      <w:r>
-        <w:rPr>
-          <w:rFonts w:ascii="Times New Roman" w:hAnsi="Times New Roman" w:cs="Times New Roman"/>
-          <w:b/>
-          <w:i/>
-          <w:color w:val="4472C4" w:themeColor="accent5"/>
-          <w:sz w:val="32"/>
-          <w:lang w:val="en-US"/>
-        </w:rPr>
-        <w:t>Despre FastParse</w:t>
-      </w:r>
+          <w:lang w:val="en-US"/>
+        </w:rPr>
+        <w:t>. Despre FastParse</w:t>
+      </w:r>
+      <w:bookmarkEnd w:id="11"/>
     </w:p>
     <w:p>
       <w:pPr>
@@ -21701,6 +22472,195 @@
     </w:p>
     <w:p>
       <w:pPr>
+        <w:pStyle w:val="Heading1"/>
+        <w:spacing w:line="360" w:lineRule="auto"/>
+      </w:pPr>
+      <w:bookmarkStart w:id="12" w:name="_Toc31796469"/>
+      <w:r>
+        <w:t>5. Concluzii</w:t>
+      </w:r>
+      <w:bookmarkEnd w:id="12"/>
+    </w:p>
+    <w:p>
+      <w:pPr>
+        <w:tabs>
+          <w:tab w:val="left" w:pos="709"/>
+          <w:tab w:val="left" w:pos="1980"/>
+        </w:tabs>
+        <w:spacing w:line="360" w:lineRule="auto"/>
+        <w:jc w:val="both"/>
+        <w:rPr>
+          <w:rFonts w:ascii="Times New Roman" w:hAnsi="Times New Roman" w:cs="Times New Roman"/>
+          <w:noProof/>
+          <w:sz w:val="24"/>
+          <w:szCs w:val="40"/>
+          <w:lang w:val="en-US" w:eastAsia="ro-RO"/>
+        </w:rPr>
+      </w:pPr>
+      <w:r>
+        <w:rPr>
+          <w:rFonts w:ascii="Times New Roman" w:hAnsi="Times New Roman" w:cs="Times New Roman"/>
+          <w:b/>
+          <w:noProof/>
+          <w:color w:val="4472C4" w:themeColor="accent5"/>
+          <w:sz w:val="40"/>
+          <w:szCs w:val="40"/>
+          <w:lang w:eastAsia="ro-RO"/>
+        </w:rPr>
+        <w:tab/>
+      </w:r>
+      <w:r>
+        <w:rPr>
+          <w:rFonts w:ascii="Times New Roman" w:hAnsi="Times New Roman" w:cs="Times New Roman"/>
+          <w:noProof/>
+          <w:sz w:val="24"/>
+          <w:szCs w:val="40"/>
+          <w:lang w:eastAsia="ro-RO"/>
+        </w:rPr>
+        <w:t xml:space="preserve">În concluzie, consider că proiectul </w:t>
+      </w:r>
+      <w:r>
+        <w:rPr>
+          <w:rFonts w:ascii="Times New Roman" w:hAnsi="Times New Roman" w:cs="Times New Roman"/>
+          <w:i/>
+          <w:noProof/>
+          <w:sz w:val="24"/>
+          <w:szCs w:val="40"/>
+          <w:lang w:eastAsia="ro-RO"/>
+        </w:rPr>
+        <w:t>IMP Parser</w:t>
+      </w:r>
+      <w:r>
+        <w:rPr>
+          <w:rFonts w:ascii="Times New Roman" w:hAnsi="Times New Roman" w:cs="Times New Roman"/>
+          <w:noProof/>
+          <w:sz w:val="24"/>
+          <w:szCs w:val="40"/>
+          <w:lang w:eastAsia="ro-RO"/>
+        </w:rPr>
+        <w:t xml:space="preserve"> este </w:t>
+      </w:r>
+      <w:r>
+        <w:rPr>
+          <w:rFonts w:ascii="Times New Roman" w:hAnsi="Times New Roman" w:cs="Times New Roman"/>
+          <w:noProof/>
+          <w:sz w:val="24"/>
+          <w:szCs w:val="40"/>
+          <w:lang w:val="en-US" w:eastAsia="ro-RO"/>
+        </w:rPr>
+        <w:t>o experiență din care am avut de învățat multe informații utile în viit</w:t>
+      </w:r>
+      <w:r>
+        <w:rPr>
+          <w:rFonts w:ascii="Times New Roman" w:hAnsi="Times New Roman" w:cs="Times New Roman"/>
+          <w:noProof/>
+          <w:sz w:val="24"/>
+          <w:szCs w:val="40"/>
+          <w:lang w:val="en-US" w:eastAsia="ro-RO"/>
+        </w:rPr>
+        <w:t xml:space="preserve">or. Pornind de la o </w:t>
+      </w:r>
+      <w:r>
+        <w:rPr>
+          <w:rFonts w:ascii="Times New Roman" w:hAnsi="Times New Roman" w:cs="Times New Roman"/>
+          <w:noProof/>
+          <w:sz w:val="24"/>
+          <w:szCs w:val="40"/>
+          <w:lang w:val="en-US" w:eastAsia="ro-RO"/>
+        </w:rPr>
+        <w:t>idee, documentându-mă, testând ș</w:t>
+      </w:r>
+      <w:r>
+        <w:rPr>
+          <w:rFonts w:ascii="Times New Roman" w:hAnsi="Times New Roman" w:cs="Times New Roman"/>
+          <w:noProof/>
+          <w:sz w:val="24"/>
+          <w:szCs w:val="40"/>
+          <w:lang w:val="en-US" w:eastAsia="ro-RO"/>
+        </w:rPr>
+        <w:t xml:space="preserve">i exersând anumite </w:t>
+      </w:r>
+      <w:r>
+        <w:rPr>
+          <w:rFonts w:ascii="Times New Roman" w:hAnsi="Times New Roman" w:cs="Times New Roman"/>
+          <w:noProof/>
+          <w:sz w:val="24"/>
+          <w:szCs w:val="40"/>
+          <w:lang w:val="en-US" w:eastAsia="ro-RO"/>
+        </w:rPr>
+        <w:t>noțiuni</w:t>
+      </w:r>
+      <w:r>
+        <w:rPr>
+          <w:rFonts w:ascii="Times New Roman" w:hAnsi="Times New Roman" w:cs="Times New Roman"/>
+          <w:noProof/>
+          <w:sz w:val="24"/>
+          <w:szCs w:val="40"/>
+          <w:lang w:val="en-US" w:eastAsia="ro-RO"/>
+        </w:rPr>
+        <w:t xml:space="preserve"> (înțelegerea librăriei FastParse, crearea unui algoritm folosind această librărie, implementarea sintaxei pentru limbajul IMP) și până la realizarea întregului parser am avut oca</w:t>
+      </w:r>
+      <w:r>
+        <w:rPr>
+          <w:rFonts w:ascii="Times New Roman" w:hAnsi="Times New Roman" w:cs="Times New Roman"/>
+          <w:noProof/>
+          <w:sz w:val="24"/>
+          <w:szCs w:val="40"/>
+          <w:lang w:val="en-US" w:eastAsia="ro-RO"/>
+        </w:rPr>
+        <w:t>zia să deprind anumite informații, să creez anumite legături , să îmi dezvolt o altfel de gândire care mă va ajuta în domeniul profesional și nu numai.</w:t>
+      </w:r>
+    </w:p>
+    <w:p>
+      <w:pPr>
+        <w:tabs>
+          <w:tab w:val="left" w:pos="709"/>
+          <w:tab w:val="left" w:pos="1980"/>
+        </w:tabs>
+        <w:spacing w:line="360" w:lineRule="auto"/>
+        <w:jc w:val="both"/>
+        <w:rPr>
+          <w:rFonts w:ascii="Times New Roman" w:hAnsi="Times New Roman" w:cs="Times New Roman"/>
+          <w:noProof/>
+          <w:sz w:val="24"/>
+          <w:szCs w:val="40"/>
+          <w:lang w:eastAsia="ro-RO"/>
+        </w:rPr>
+      </w:pPr>
+      <w:r>
+        <w:rPr>
+          <w:rFonts w:ascii="Times New Roman" w:hAnsi="Times New Roman" w:cs="Times New Roman"/>
+          <w:noProof/>
+          <w:sz w:val="24"/>
+          <w:szCs w:val="40"/>
+          <w:lang w:eastAsia="ro-RO"/>
+        </w:rPr>
+        <w:tab/>
+        <w:t>Consider că înțelegerea proiectului, modul de gândire, structura lui este ușor de înțeles, ușor de modificat astfel încât oricine poate realiza un nou parser, sau poate aduce modificăr</w:t>
+      </w:r>
+      <w:r>
+        <w:rPr>
+          <w:rFonts w:ascii="Times New Roman" w:hAnsi="Times New Roman" w:cs="Times New Roman"/>
+          <w:noProof/>
+          <w:sz w:val="24"/>
+          <w:szCs w:val="40"/>
+          <w:lang w:eastAsia="ro-RO"/>
+        </w:rPr>
+        <w:t>i asupra acestuia, luând în considerare alte variante ale aceleiași teme (parsarea unui limbaj IMP).</w:t>
+      </w:r>
+      <w:r>
+        <w:rPr>
+          <w:rFonts w:ascii="Times New Roman" w:hAnsi="Times New Roman" w:cs="Times New Roman"/>
+          <w:noProof/>
+          <w:sz w:val="24"/>
+          <w:szCs w:val="40"/>
+          <w:lang w:eastAsia="ro-RO"/>
+        </w:rPr>
+        <w:t xml:space="preserve"> </w:t>
+      </w:r>
+    </w:p>
+    <w:p>
+      <w:pPr>
         <w:tabs>
           <w:tab w:val="left" w:pos="709"/>
           <w:tab w:val="left" w:pos="1980"/>
@@ -21718,7 +22678,15 @@
           <w:lang w:eastAsia="ro-RO"/>
         </w:rPr>
       </w:pPr>
-      <w:r>
+    </w:p>
+    <w:p>
+      <w:pPr>
+        <w:tabs>
+          <w:tab w:val="left" w:pos="709"/>
+          <w:tab w:val="left" w:pos="1980"/>
+        </w:tabs>
+        <w:spacing w:line="360" w:lineRule="auto"/>
+        <w:jc w:val="both"/>
         <w:rPr>
           <w:rFonts w:ascii="Times New Roman" w:hAnsi="Times New Roman" w:cs="Times New Roman"/>
           <w:b/>
@@ -21729,186 +22697,7 @@
           <w:szCs w:val="40"/>
           <w:lang w:eastAsia="ro-RO"/>
         </w:rPr>
-        <w:t>5. Concluzii</w:t>
-      </w:r>
-    </w:p>
-    <w:p>
-      <w:pPr>
-        <w:tabs>
-          <w:tab w:val="left" w:pos="709"/>
-          <w:tab w:val="left" w:pos="1980"/>
-        </w:tabs>
-        <w:spacing w:line="360" w:lineRule="auto"/>
-        <w:jc w:val="both"/>
-        <w:rPr>
-          <w:rFonts w:ascii="Times New Roman" w:hAnsi="Times New Roman" w:cs="Times New Roman"/>
-          <w:noProof/>
-          <w:sz w:val="24"/>
-          <w:szCs w:val="40"/>
-          <w:lang w:val="en-US" w:eastAsia="ro-RO"/>
-        </w:rPr>
-      </w:pPr>
-      <w:r>
-        <w:rPr>
-          <w:rFonts w:ascii="Times New Roman" w:hAnsi="Times New Roman" w:cs="Times New Roman"/>
-          <w:b/>
-          <w:noProof/>
-          <w:color w:val="4472C4" w:themeColor="accent5"/>
-          <w:sz w:val="40"/>
-          <w:szCs w:val="40"/>
-          <w:lang w:eastAsia="ro-RO"/>
-        </w:rPr>
-        <w:tab/>
-      </w:r>
-      <w:r>
-        <w:rPr>
-          <w:rFonts w:ascii="Times New Roman" w:hAnsi="Times New Roman" w:cs="Times New Roman"/>
-          <w:noProof/>
-          <w:sz w:val="24"/>
-          <w:szCs w:val="40"/>
-          <w:lang w:eastAsia="ro-RO"/>
-        </w:rPr>
-        <w:t xml:space="preserve">În concluzie, consider că proiectul </w:t>
-      </w:r>
-      <w:r>
-        <w:rPr>
-          <w:rFonts w:ascii="Times New Roman" w:hAnsi="Times New Roman" w:cs="Times New Roman"/>
-          <w:i/>
-          <w:noProof/>
-          <w:sz w:val="24"/>
-          <w:szCs w:val="40"/>
-          <w:lang w:eastAsia="ro-RO"/>
-        </w:rPr>
-        <w:t>IMP Parser</w:t>
-      </w:r>
-      <w:r>
-        <w:rPr>
-          <w:rFonts w:ascii="Times New Roman" w:hAnsi="Times New Roman" w:cs="Times New Roman"/>
-          <w:noProof/>
-          <w:sz w:val="24"/>
-          <w:szCs w:val="40"/>
-          <w:lang w:eastAsia="ro-RO"/>
-        </w:rPr>
-        <w:t xml:space="preserve"> este </w:t>
-      </w:r>
-      <w:r>
-        <w:rPr>
-          <w:rFonts w:ascii="Times New Roman" w:hAnsi="Times New Roman" w:cs="Times New Roman"/>
-          <w:noProof/>
-          <w:sz w:val="24"/>
-          <w:szCs w:val="40"/>
-          <w:lang w:val="en-US" w:eastAsia="ro-RO"/>
-        </w:rPr>
-        <w:t>o experiență din care am avut de învățat multe informații utile în viit</w:t>
-      </w:r>
-      <w:r>
-        <w:rPr>
-          <w:rFonts w:ascii="Times New Roman" w:hAnsi="Times New Roman" w:cs="Times New Roman"/>
-          <w:noProof/>
-          <w:sz w:val="24"/>
-          <w:szCs w:val="40"/>
-          <w:lang w:val="en-US" w:eastAsia="ro-RO"/>
-        </w:rPr>
-        <w:t xml:space="preserve">or. Pornind de la o </w:t>
-      </w:r>
-      <w:r>
-        <w:rPr>
-          <w:rFonts w:ascii="Times New Roman" w:hAnsi="Times New Roman" w:cs="Times New Roman"/>
-          <w:noProof/>
-          <w:sz w:val="24"/>
-          <w:szCs w:val="40"/>
-          <w:lang w:val="en-US" w:eastAsia="ro-RO"/>
-        </w:rPr>
-        <w:t>idee, documentându-mă, testând ș</w:t>
-      </w:r>
-      <w:r>
-        <w:rPr>
-          <w:rFonts w:ascii="Times New Roman" w:hAnsi="Times New Roman" w:cs="Times New Roman"/>
-          <w:noProof/>
-          <w:sz w:val="24"/>
-          <w:szCs w:val="40"/>
-          <w:lang w:val="en-US" w:eastAsia="ro-RO"/>
-        </w:rPr>
-        <w:t xml:space="preserve">i exersând anumite </w:t>
-      </w:r>
-      <w:r>
-        <w:rPr>
-          <w:rFonts w:ascii="Times New Roman" w:hAnsi="Times New Roman" w:cs="Times New Roman"/>
-          <w:noProof/>
-          <w:sz w:val="24"/>
-          <w:szCs w:val="40"/>
-          <w:lang w:val="en-US" w:eastAsia="ro-RO"/>
-        </w:rPr>
-        <w:t>noțiuni</w:t>
-      </w:r>
-      <w:r>
-        <w:rPr>
-          <w:rFonts w:ascii="Times New Roman" w:hAnsi="Times New Roman" w:cs="Times New Roman"/>
-          <w:noProof/>
-          <w:sz w:val="24"/>
-          <w:szCs w:val="40"/>
-          <w:lang w:val="en-US" w:eastAsia="ro-RO"/>
-        </w:rPr>
-        <w:t xml:space="preserve"> (înțelegerea librăriei FastParse, crearea unui algoritm folosind această librărie, implementarea sintaxei pentru limbajul IMP) și până la realizarea întregului parser am avut oca</w:t>
-      </w:r>
-      <w:r>
-        <w:rPr>
-          <w:rFonts w:ascii="Times New Roman" w:hAnsi="Times New Roman" w:cs="Times New Roman"/>
-          <w:noProof/>
-          <w:sz w:val="24"/>
-          <w:szCs w:val="40"/>
-          <w:lang w:val="en-US" w:eastAsia="ro-RO"/>
-        </w:rPr>
-        <w:t>zia să deprind anumite informații, să creez anumite legături , să îmi dezvolt o altfel de gândire care mă va ajuta în domeniul profesional și nu numai.</w:t>
-      </w:r>
-    </w:p>
-    <w:p>
-      <w:pPr>
-        <w:tabs>
-          <w:tab w:val="left" w:pos="709"/>
-          <w:tab w:val="left" w:pos="1980"/>
-        </w:tabs>
-        <w:spacing w:line="360" w:lineRule="auto"/>
-        <w:jc w:val="both"/>
-        <w:rPr>
-          <w:rFonts w:ascii="Times New Roman" w:hAnsi="Times New Roman" w:cs="Times New Roman"/>
-          <w:noProof/>
-          <w:sz w:val="24"/>
-          <w:szCs w:val="40"/>
-          <w:lang w:eastAsia="ro-RO"/>
-        </w:rPr>
-      </w:pPr>
-      <w:r>
-        <w:rPr>
-          <w:rFonts w:ascii="Times New Roman" w:hAnsi="Times New Roman" w:cs="Times New Roman"/>
-          <w:noProof/>
-          <w:sz w:val="24"/>
-          <w:szCs w:val="40"/>
-          <w:lang w:eastAsia="ro-RO"/>
-        </w:rPr>
-        <w:tab/>
-        <w:t>Consider că înțelegerea proiectului, modul de gândire, structura lui este ușor de înțeles, ușor de modificat astfel încât oricine poate realiza un nou parser, sau poate aduce modificăr</w:t>
-      </w:r>
-      <w:r>
-        <w:rPr>
-          <w:rFonts w:ascii="Times New Roman" w:hAnsi="Times New Roman" w:cs="Times New Roman"/>
-          <w:noProof/>
-          <w:sz w:val="24"/>
-          <w:szCs w:val="40"/>
-          <w:lang w:eastAsia="ro-RO"/>
-        </w:rPr>
-        <w:t>i asupra acestuia, luând în considerare alte variante ale aceleiași teme (parsarea unui limbaj IMP).</w:t>
-      </w:r>
-      <w:r>
-        <w:rPr>
-          <w:rFonts w:ascii="Times New Roman" w:hAnsi="Times New Roman" w:cs="Times New Roman"/>
-          <w:noProof/>
-          <w:sz w:val="24"/>
-          <w:szCs w:val="40"/>
-          <w:lang w:eastAsia="ro-RO"/>
-        </w:rPr>
-        <w:t xml:space="preserve"> </w:t>
-      </w:r>
+      </w:pPr>
     </w:p>
     <w:p>
       <w:pPr>
@@ -22072,103 +22861,37 @@
     </w:p>
     <w:p>
       <w:pPr>
-        <w:tabs>
-          <w:tab w:val="left" w:pos="709"/>
-          <w:tab w:val="left" w:pos="1980"/>
-        </w:tabs>
-        <w:spacing w:line="360" w:lineRule="auto"/>
-        <w:jc w:val="both"/>
-        <w:rPr>
-          <w:rFonts w:ascii="Times New Roman" w:hAnsi="Times New Roman" w:cs="Times New Roman"/>
-          <w:b/>
-          <w:i/>
+        <w:pStyle w:val="Heading1"/>
+        <w:rPr>
           <w:noProof/>
-          <w:color w:val="4472C4" w:themeColor="accent5"/>
-          <w:sz w:val="40"/>
-          <w:szCs w:val="40"/>
-          <w:lang w:eastAsia="ro-RO"/>
-        </w:rPr>
-      </w:pPr>
-    </w:p>
-    <w:p>
-      <w:pPr>
-        <w:tabs>
-          <w:tab w:val="left" w:pos="709"/>
-          <w:tab w:val="left" w:pos="1980"/>
-        </w:tabs>
-        <w:spacing w:line="360" w:lineRule="auto"/>
-        <w:jc w:val="both"/>
-        <w:rPr>
-          <w:rFonts w:ascii="Times New Roman" w:hAnsi="Times New Roman" w:cs="Times New Roman"/>
-          <w:b/>
-          <w:i/>
+        </w:rPr>
+      </w:pPr>
+      <w:bookmarkStart w:id="13" w:name="_Toc31796470"/>
+      <w:r>
+        <w:rPr>
           <w:noProof/>
-          <w:color w:val="4472C4" w:themeColor="accent5"/>
-          <w:sz w:val="40"/>
-          <w:szCs w:val="40"/>
-          <w:lang w:eastAsia="ro-RO"/>
-        </w:rPr>
-      </w:pPr>
-    </w:p>
-    <w:p>
-      <w:pPr>
-        <w:tabs>
-          <w:tab w:val="left" w:pos="709"/>
-          <w:tab w:val="left" w:pos="1980"/>
-        </w:tabs>
-        <w:spacing w:line="360" w:lineRule="auto"/>
-        <w:jc w:val="both"/>
-        <w:rPr>
-          <w:rFonts w:ascii="Times New Roman" w:hAnsi="Times New Roman" w:cs="Times New Roman"/>
-          <w:b/>
-          <w:i/>
+        </w:rPr>
+        <w:t>6</w:t>
+      </w:r>
+      <w:r>
+        <w:rPr>
           <w:noProof/>
-          <w:color w:val="4472C4" w:themeColor="accent5"/>
-          <w:sz w:val="40"/>
-          <w:szCs w:val="40"/>
-          <w:lang w:eastAsia="ro-RO"/>
-        </w:rPr>
-      </w:pPr>
-      <w:r>
-        <w:rPr>
-          <w:rFonts w:ascii="Times New Roman" w:hAnsi="Times New Roman" w:cs="Times New Roman"/>
-          <w:b/>
-          <w:i/>
+        </w:rPr>
+        <w:t>.</w:t>
+      </w:r>
+      <w:r>
+        <w:rPr>
           <w:noProof/>
-          <w:color w:val="4472C4" w:themeColor="accent5"/>
-          <w:sz w:val="40"/>
-          <w:szCs w:val="40"/>
-          <w:lang w:eastAsia="ro-RO"/>
-        </w:rPr>
-        <w:lastRenderedPageBreak/>
-        <w:t>6</w:t>
-      </w:r>
-      <w:r>
-        <w:rPr>
-          <w:rFonts w:ascii="Times New Roman" w:hAnsi="Times New Roman" w:cs="Times New Roman"/>
-          <w:b/>
-          <w:i/>
+        </w:rPr>
+        <w:t xml:space="preserve"> </w:t>
+      </w:r>
+      <w:r>
+        <w:rPr>
           <w:noProof/>
-          <w:color w:val="4472C4" w:themeColor="accent5"/>
-          <w:sz w:val="40"/>
-          <w:szCs w:val="40"/>
-          <w:lang w:eastAsia="ro-RO"/>
-        </w:rPr>
-        <w:t>.</w:t>
-      </w:r>
-      <w:r>
-        <w:rPr>
-          <w:rFonts w:ascii="Times New Roman" w:hAnsi="Times New Roman" w:cs="Times New Roman"/>
-          <w:b/>
-          <w:i/>
-          <w:noProof/>
-          <w:color w:val="4472C4" w:themeColor="accent5"/>
-          <w:sz w:val="40"/>
-          <w:szCs w:val="40"/>
-          <w:lang w:eastAsia="ro-RO"/>
         </w:rPr>
         <w:t>Bibliografie</w:t>
       </w:r>
+      <w:bookmarkEnd w:id="13"/>
     </w:p>
     <w:p>
       <w:pPr>
@@ -22486,7 +23209,7 @@
             <w:bCs/>
             <w:noProof/>
           </w:rPr>
-          <w:t>27</w:t>
+          <w:t>12</w:t>
         </w:r>
         <w:r>
           <w:rPr>
@@ -22572,7 +23295,6 @@
         <w:dataBinding w:prefixMappings="xmlns:ns0='http://purl.org/dc/elements/1.1/' xmlns:ns1='http://schemas.openxmlformats.org/package/2006/metadata/core-properties' " w:xpath="/ns1:coreProperties[1]/ns0:title[1]" w:storeItemID="{6C3C8BC8-F283-45AE-878A-BAB7291924A1}"/>
         <w:text/>
       </w:sdtPr>
-      <w:sdtEndPr/>
       <w:sdtContent>
         <w:r>
           <w:rPr>
@@ -22605,7 +23327,6 @@
         <w:dataBinding w:prefixMappings="xmlns:ns0='http://purl.org/dc/elements/1.1/' xmlns:ns1='http://schemas.openxmlformats.org/package/2006/metadata/core-properties' " w:xpath="/ns1:coreProperties[1]/ns0:creator[1]" w:storeItemID="{6C3C8BC8-F283-45AE-878A-BAB7291924A1}"/>
         <w:text/>
       </w:sdtPr>
-      <w:sdtEndPr/>
       <w:sdtContent>
         <w:r>
           <w:rPr>
@@ -25696,7 +26417,7 @@
     <w:link w:val="Heading1Char"/>
     <w:uiPriority w:val="9"/>
     <w:qFormat/>
-    <w:rsid w:val="0056508B"/>
+    <w:rsid w:val="001B4E3C"/>
     <w:pPr>
       <w:keepNext/>
       <w:keepLines/>
@@ -25704,9 +26425,10 @@
       <w:outlineLvl w:val="0"/>
     </w:pPr>
     <w:rPr>
-      <w:rFonts w:asciiTheme="majorHAnsi" w:eastAsiaTheme="majorEastAsia" w:hAnsiTheme="majorHAnsi" w:cstheme="majorBidi"/>
+      <w:rFonts w:ascii="Times New Roman" w:eastAsiaTheme="majorEastAsia" w:hAnsi="Times New Roman" w:cstheme="majorBidi"/>
+      <w:b/>
       <w:color w:val="2E74B5" w:themeColor="accent1" w:themeShade="BF"/>
-      <w:sz w:val="32"/>
+      <w:sz w:val="40"/>
       <w:szCs w:val="32"/>
     </w:rPr>
   </w:style>
@@ -25717,20 +26439,19 @@
     <w:uiPriority w:val="9"/>
     <w:unhideWhenUsed/>
     <w:qFormat/>
-    <w:rsid w:val="00804AB2"/>
+    <w:rsid w:val="001B4E3C"/>
     <w:pPr>
       <w:keepNext/>
       <w:keepLines/>
       <w:spacing w:after="228" w:line="265" w:lineRule="auto"/>
       <w:ind w:left="10" w:right="1436" w:hanging="10"/>
-      <w:jc w:val="center"/>
       <w:outlineLvl w:val="1"/>
     </w:pPr>
     <w:rPr>
       <w:rFonts w:ascii="Times New Roman" w:eastAsia="Times New Roman" w:hAnsi="Times New Roman" w:cs="Times New Roman"/>
       <w:b/>
-      <w:color w:val="000000"/>
-      <w:sz w:val="40"/>
+      <w:color w:val="0070C0"/>
+      <w:sz w:val="32"/>
       <w:lang w:eastAsia="ro-RO"/>
     </w:rPr>
   </w:style>
@@ -25817,12 +26538,13 @@
     <w:name w:val="Heading 2 Char"/>
     <w:basedOn w:val="DefaultParagraphFont"/>
     <w:link w:val="Heading2"/>
-    <w:rsid w:val="00804AB2"/>
+    <w:uiPriority w:val="9"/>
+    <w:rsid w:val="001B4E3C"/>
     <w:rPr>
       <w:rFonts w:ascii="Times New Roman" w:eastAsia="Times New Roman" w:hAnsi="Times New Roman" w:cs="Times New Roman"/>
       <w:b/>
-      <w:color w:val="000000"/>
-      <w:sz w:val="40"/>
+      <w:color w:val="0070C0"/>
+      <w:sz w:val="32"/>
       <w:lang w:eastAsia="ro-RO"/>
     </w:rPr>
   </w:style>
@@ -25830,7 +26552,6 @@
     <w:name w:val="Hyperlink"/>
     <w:basedOn w:val="DefaultParagraphFont"/>
     <w:uiPriority w:val="99"/>
-    <w:semiHidden/>
     <w:unhideWhenUsed/>
     <w:rsid w:val="00221C9F"/>
     <w:rPr>
@@ -25949,11 +26670,12 @@
     <w:basedOn w:val="DefaultParagraphFont"/>
     <w:link w:val="Heading1"/>
     <w:uiPriority w:val="9"/>
-    <w:rsid w:val="0056508B"/>
+    <w:rsid w:val="001B4E3C"/>
     <w:rPr>
-      <w:rFonts w:asciiTheme="majorHAnsi" w:eastAsiaTheme="majorEastAsia" w:hAnsiTheme="majorHAnsi" w:cstheme="majorBidi"/>
+      <w:rFonts w:ascii="Times New Roman" w:eastAsiaTheme="majorEastAsia" w:hAnsi="Times New Roman" w:cstheme="majorBidi"/>
+      <w:b/>
       <w:color w:val="2E74B5" w:themeColor="accent1" w:themeShade="BF"/>
-      <w:sz w:val="32"/>
+      <w:sz w:val="40"/>
       <w:szCs w:val="32"/>
     </w:rPr>
   </w:style>
@@ -26124,13 +26846,6 @@
     <w:pitch w:val="variable"/>
     <w:sig w:usb0="E4002EFF" w:usb1="C000247B" w:usb2="00000009" w:usb3="00000000" w:csb0="000001FF" w:csb1="00000000"/>
   </w:font>
-  <w:font w:name="Calibri Light">
-    <w:panose1 w:val="020F0302020204030204"/>
-    <w:charset w:val="EE"/>
-    <w:family w:val="swiss"/>
-    <w:pitch w:val="variable"/>
-    <w:sig w:usb0="E4002EFF" w:usb1="C000247B" w:usb2="00000009" w:usb3="00000000" w:csb0="000001FF" w:csb1="00000000"/>
-  </w:font>
   <w:font w:name="Arial">
     <w:panose1 w:val="020B0604020202020204"/>
     <w:charset w:val="EE"/>
@@ -26166,6 +26881,13 @@
     <w:pitch w:val="variable"/>
     <w:sig w:usb0="E00006FF" w:usb1="420024FF" w:usb2="02000000" w:usb3="00000000" w:csb0="0000019F" w:csb1="00000000"/>
   </w:font>
+  <w:font w:name="Calibri Light">
+    <w:panose1 w:val="020F0302020204030204"/>
+    <w:charset w:val="EE"/>
+    <w:family w:val="swiss"/>
+    <w:pitch w:val="variable"/>
+    <w:sig w:usb0="E4002EFF" w:usb1="C000247B" w:usb2="00000009" w:usb3="00000000" w:csb0="000001FF" w:csb1="00000000"/>
+  </w:font>
 </w:fonts>
 </file>
 
@@ -26195,6 +26917,7 @@
     <w:rsid w:val="00797964"/>
     <w:rsid w:val="0092566B"/>
     <w:rsid w:val="009B7716"/>
+    <w:rsid w:val="00AE45E6"/>
     <w:rsid w:val="00CE19A9"/>
     <w:rsid w:val="00FB3BC9"/>
   </w:rsids>
@@ -26944,7 +27667,7 @@
 </file>
 
 <file path=customXml/itemProps1.xml><?xml version="1.0" encoding="utf-8"?>
-<ds:datastoreItem xmlns:ds="http://schemas.openxmlformats.org/officeDocument/2006/customXml" ds:itemID="{FFBCC56C-7281-461E-A573-2D5AA4060810}">
+<ds:datastoreItem xmlns:ds="http://schemas.openxmlformats.org/officeDocument/2006/customXml" ds:itemID="{1EF3A227-B2AE-4A4A-B870-8159AD9C706A}">
   <ds:schemaRefs>
     <ds:schemaRef ds:uri="http://schemas.openxmlformats.org/officeDocument/2006/bibliography"/>
   </ds:schemaRefs>

</xml_diff>